<commit_message>
edits to job aids
</commit_message>
<xml_diff>
--- a/soilReports/jobAid_mapunitReport_Alena.docx
+++ b/soilReports/jobAid_mapunitReport_Alena.docx
@@ -83,25 +83,14 @@
               <w:rPr/>
             </w:rPrChange>
           </w:rPr>
-          <w:t xml:space="preserve">Stephen </w:t>
-        </w:r>
-        <w:proofErr w:type="spellStart"/>
-        <w:r>
-          <w:rPr>
-            <w:rStyle w:val="SubtleEmphasis"/>
-            <w:rPrChange w:id="13" w:author="Roecker, Stephen - NRCS, Indianapolis, IN" w:date="2015-01-02T08:33:00Z">
-              <w:rPr/>
-            </w:rPrChange>
-          </w:rPr>
-          <w:t>Roecker</w:t>
-        </w:r>
-      </w:ins>
-      <w:proofErr w:type="spellEnd"/>
+          <w:t>Stephen Roecker</w:t>
+        </w:r>
+      </w:ins>
     </w:p>
     <w:p>
       <w:pPr>
         <w:pStyle w:val="Heading1"/>
-        <w:pPrChange w:id="14" w:author="Roecker, Stephen - NRCS, Indianapolis, IN" w:date="2015-01-02T08:33:00Z">
+        <w:pPrChange w:id="13" w:author="Roecker, Stephen - NRCS, Indianapolis, IN" w:date="2015-01-02T08:33:00Z">
           <w:pPr/>
         </w:pPrChange>
       </w:pPr>
@@ -113,7 +102,7 @@
       <w:r>
         <w:t xml:space="preserve">This job aid </w:t>
       </w:r>
-      <w:del w:id="15" w:author="Roecker, Stephen - NRCS, Indianapolis, IN" w:date="2015-01-27T09:39:00Z">
+      <w:del w:id="14" w:author="Roecker, Stephen - NRCS, Indianapolis, IN" w:date="2015-01-27T09:39:00Z">
         <w:r>
           <w:delText xml:space="preserve">is intended to </w:delText>
         </w:r>
@@ -121,7 +110,7 @@
       <w:r>
         <w:t>demonstrate</w:t>
       </w:r>
-      <w:ins w:id="16" w:author="Roecker, Stephen - NRCS, Indianapolis, IN" w:date="2015-01-27T09:39:00Z">
+      <w:ins w:id="15" w:author="Roecker, Stephen - NRCS, Indianapolis, IN" w:date="2015-01-27T09:39:00Z">
         <w:r>
           <w:t>s</w:t>
         </w:r>
@@ -135,13 +124,13 @@
       <w:r>
         <w:t xml:space="preserve">a </w:t>
       </w:r>
-      <w:del w:id="17" w:author="Roecker, Stephen - NRCS, Indianapolis, IN" w:date="2015-01-27T09:38:00Z">
+      <w:del w:id="16" w:author="Roecker, Stephen - NRCS, Indianapolis, IN" w:date="2015-01-27T09:38:00Z">
         <w:r>
           <w:delText>a musym or mukey</w:delText>
         </w:r>
       </w:del>
       <w:proofErr w:type="spellStart"/>
-      <w:ins w:id="18" w:author="Roecker, Stephen - NRCS, Indianapolis, IN" w:date="2015-01-27T09:38:00Z">
+      <w:ins w:id="17" w:author="Roecker, Stephen - NRCS, Indianapolis, IN" w:date="2015-01-27T09:38:00Z">
         <w:r>
           <w:t>knitr</w:t>
         </w:r>
@@ -150,26 +139,26 @@
       <w:r>
         <w:t xml:space="preserve"> report</w:t>
       </w:r>
-      <w:del w:id="19" w:author="Roecker, Stephen - NRCS, Indianapolis, IN" w:date="2015-01-27T09:38:00Z">
+      <w:del w:id="18" w:author="Roecker, Stephen - NRCS, Indianapolis, IN" w:date="2015-01-27T09:38:00Z">
         <w:r>
           <w:delText xml:space="preserve"> sc</w:delText>
         </w:r>
       </w:del>
-      <w:del w:id="20" w:author="Roecker, Stephen - NRCS, Indianapolis, IN" w:date="2015-01-27T09:39:00Z">
+      <w:del w:id="19" w:author="Roecker, Stephen - NRCS, Indianapolis, IN" w:date="2015-01-27T09:39:00Z">
         <w:r>
           <w:delText>ript</w:delText>
         </w:r>
       </w:del>
+      <w:ins w:id="20" w:author="Roecker, Stephen - NRCS, Indianapolis, IN" w:date="2015-01-27T09:39:00Z">
+        <w:r>
+          <w:t xml:space="preserve"> </w:t>
+        </w:r>
+      </w:ins>
+      <w:r>
+        <w:t>on</w:t>
+      </w:r>
       <w:ins w:id="21" w:author="Roecker, Stephen - NRCS, Indianapolis, IN" w:date="2015-01-27T09:39:00Z">
         <w:r>
-          <w:t xml:space="preserve"> </w:t>
-        </w:r>
-      </w:ins>
-      <w:r>
-        <w:t>on</w:t>
-      </w:r>
-      <w:ins w:id="22" w:author="Roecker, Stephen - NRCS, Indianapolis, IN" w:date="2015-01-27T09:39:00Z">
-        <w:r>
           <w:t xml:space="preserve"> spatial data</w:t>
         </w:r>
       </w:ins>
@@ -187,12 +176,12 @@
       <w:r>
         <w:t>.</w:t>
       </w:r>
-      <w:del w:id="23" w:author="Roecker, Stephen - NRCS, Indianapolis, IN" w:date="2015-01-27T09:52:00Z">
+      <w:del w:id="22" w:author="Roecker, Stephen - NRCS, Indianapolis, IN" w:date="2015-01-27T09:52:00Z">
         <w:r>
           <w:delText xml:space="preserve"> </w:delText>
         </w:r>
       </w:del>
-      <w:ins w:id="24" w:author="Roecker, Stephen - NRCS, Indianapolis, IN" w:date="2015-01-27T09:50:00Z">
+      <w:ins w:id="23" w:author="Roecker, Stephen - NRCS, Indianapolis, IN" w:date="2015-01-27T09:50:00Z">
         <w:r>
           <w:t xml:space="preserve"> These reports can</w:t>
         </w:r>
@@ -203,27 +192,27 @@
           <w:t xml:space="preserve"> of data</w:t>
         </w:r>
       </w:ins>
-      <w:ins w:id="25" w:author="Roecker, Stephen - NRCS, Indianapolis, IN" w:date="2015-01-27T09:57:00Z">
+      <w:ins w:id="24" w:author="Roecker, Stephen - NRCS, Indianapolis, IN" w:date="2015-01-27T09:57:00Z">
         <w:r>
           <w:t xml:space="preserve">, and produce a standardized summary. With minimal editing </w:t>
         </w:r>
       </w:ins>
-      <w:ins w:id="26" w:author="Roecker, Stephen - NRCS, Indianapolis, IN" w:date="2015-01-27T09:59:00Z">
+      <w:ins w:id="25" w:author="Roecker, Stephen - NRCS, Indianapolis, IN" w:date="2015-01-27T09:59:00Z">
         <w:r>
           <w:t xml:space="preserve">and the push of a button, each </w:t>
         </w:r>
       </w:ins>
-      <w:ins w:id="27" w:author="Roecker, Stephen - NRCS, Indianapolis, IN" w:date="2015-01-27T09:57:00Z">
+      <w:ins w:id="26" w:author="Roecker, Stephen - NRCS, Indianapolis, IN" w:date="2015-01-27T09:57:00Z">
         <w:r>
           <w:t xml:space="preserve">user </w:t>
         </w:r>
       </w:ins>
-      <w:ins w:id="28" w:author="Roecker, Stephen - NRCS, Indianapolis, IN" w:date="2015-01-27T09:59:00Z">
+      <w:ins w:id="27" w:author="Roecker, Stephen - NRCS, Indianapolis, IN" w:date="2015-01-27T09:59:00Z">
         <w:r>
           <w:t xml:space="preserve">can </w:t>
         </w:r>
       </w:ins>
-      <w:ins w:id="29" w:author="Roecker, Stephen - NRCS, Indianapolis, IN" w:date="2015-01-27T10:00:00Z">
+      <w:ins w:id="28" w:author="Roecker, Stephen - NRCS, Indianapolis, IN" w:date="2015-01-27T10:00:00Z">
         <w:r>
           <w:t xml:space="preserve">produce their </w:t>
         </w:r>
@@ -231,25 +220,25 @@
           <w:t>own</w:t>
         </w:r>
       </w:ins>
-      <w:ins w:id="30" w:author="Roecker, Stephen - NRCS, Indianapolis, IN" w:date="2015-01-27T09:57:00Z">
+      <w:ins w:id="29" w:author="Roecker, Stephen - NRCS, Indianapolis, IN" w:date="2015-01-27T09:57:00Z">
         <w:r>
           <w:t xml:space="preserve"> report</w:t>
         </w:r>
       </w:ins>
+      <w:ins w:id="30" w:author="Roecker, Stephen - NRCS, Indianapolis, IN" w:date="2015-01-27T10:00:00Z">
+        <w:r>
+          <w:t>. Ultimately this is intended to useful for summarizing soil map unit</w:t>
+        </w:r>
+      </w:ins>
+      <w:r>
+        <w:t xml:space="preserve"> geographic setting</w:t>
+      </w:r>
       <w:ins w:id="31" w:author="Roecker, Stephen - NRCS, Indianapolis, IN" w:date="2015-01-27T10:00:00Z">
         <w:r>
-          <w:t>. Ultimately this is intended to useful for summarizing soil map unit</w:t>
-        </w:r>
-      </w:ins>
-      <w:r>
-        <w:t xml:space="preserve"> geographic setting</w:t>
-      </w:r>
-      <w:ins w:id="32" w:author="Roecker, Stephen - NRCS, Indianapolis, IN" w:date="2015-01-27T10:00:00Z">
-        <w:r>
           <w:t xml:space="preserve"> for </w:t>
         </w:r>
       </w:ins>
-      <w:ins w:id="33" w:author="Roecker, Stephen - NRCS, Indianapolis, IN" w:date="2015-01-27T10:01:00Z">
+      <w:ins w:id="32" w:author="Roecker, Stephen - NRCS, Indianapolis, IN" w:date="2015-01-27T10:01:00Z">
         <w:r>
           <w:t>SDJR projects.</w:t>
         </w:r>
@@ -258,10 +247,10 @@
     <w:p>
       <w:pPr>
         <w:rPr>
-          <w:del w:id="34" w:author="Roecker, Stephen - NRCS, Indianapolis, IN" w:date="2015-01-27T10:17:00Z"/>
-        </w:rPr>
-      </w:pPr>
-      <w:del w:id="35" w:author="Roecker, Stephen - NRCS, Indianapolis, IN" w:date="2015-01-27T10:17:00Z">
+          <w:del w:id="33" w:author="Roecker, Stephen - NRCS, Indianapolis, IN" w:date="2015-01-27T10:17:00Z"/>
+        </w:rPr>
+      </w:pPr>
+      <w:del w:id="34" w:author="Roecker, Stephen - NRCS, Indianapolis, IN" w:date="2015-01-27T10:17:00Z">
         <w:r>
           <w:delText>RStudio and QGIS must be</w:delText>
         </w:r>
@@ -269,22 +258,22 @@
           <w:delText xml:space="preserve"> installed to process </w:delText>
         </w:r>
       </w:del>
-      <w:del w:id="36" w:author="Roecker, Stephen - NRCS, Indianapolis, IN" w:date="2015-01-26T10:58:00Z">
+      <w:del w:id="35" w:author="Roecker, Stephen - NRCS, Indianapolis, IN" w:date="2015-01-26T10:58:00Z">
         <w:r>
           <w:delText>report_mapunitSummary.Rmd or report_</w:delText>
         </w:r>
       </w:del>
-      <w:del w:id="37" w:author="Roecker, Stephen - NRCS, Indianapolis, IN" w:date="2015-01-27T10:17:00Z">
+      <w:del w:id="36" w:author="Roecker, Stephen - NRCS, Indianapolis, IN" w:date="2015-01-27T10:17:00Z">
         <w:r>
           <w:delText>mapunit</w:delText>
         </w:r>
       </w:del>
-      <w:del w:id="38" w:author="Roecker, Stephen - NRCS, Indianapolis, IN" w:date="2015-01-26T10:58:00Z">
+      <w:del w:id="37" w:author="Roecker, Stephen - NRCS, Indianapolis, IN" w:date="2015-01-26T10:58:00Z">
         <w:r>
           <w:delText>S</w:delText>
         </w:r>
       </w:del>
-      <w:del w:id="39" w:author="Roecker, Stephen - NRCS, Indianapolis, IN" w:date="2015-01-27T10:17:00Z">
+      <w:del w:id="38" w:author="Roecker, Stephen - NRCS, Indianapolis, IN" w:date="2015-01-27T10:17:00Z">
         <w:r>
           <w:delText xml:space="preserve">ummary_mukey.Rmd. </w:delText>
         </w:r>
@@ -292,12 +281,12 @@
           <w:delText xml:space="preserve">The report uses </w:delText>
         </w:r>
       </w:del>
-      <w:del w:id="40" w:author="Roecker, Stephen - NRCS, Indianapolis, IN" w:date="2014-12-11T11:41:00Z">
+      <w:del w:id="39" w:author="Roecker, Stephen - NRCS, Indianapolis, IN" w:date="2014-12-11T11:41:00Z">
         <w:r>
           <w:delText>Q</w:delText>
         </w:r>
       </w:del>
-      <w:del w:id="41" w:author="Roecker, Stephen - NRCS, Indianapolis, IN" w:date="2015-01-27T10:17:00Z">
+      <w:del w:id="40" w:author="Roecker, Stephen - NRCS, Indianapolis, IN" w:date="2015-01-27T10:17:00Z">
         <w:r>
           <w:delText>DAL from QGIS.</w:delText>
         </w:r>
@@ -306,6 +295,26 @@
     <w:p>
       <w:pPr>
         <w:pStyle w:val="Heading1"/>
+        <w:pPrChange w:id="41" w:author="Roecker, Stephen - NRCS, Indianapolis, IN" w:date="2015-01-27T10:02:00Z">
+          <w:pPr>
+            <w:pStyle w:val="NoSpacing"/>
+          </w:pPr>
+        </w:pPrChange>
+      </w:pPr>
+      <w:r>
+        <w:t>Objective</w:t>
+      </w:r>
+      <w:r>
+        <w:t>s</w:t>
+      </w:r>
+    </w:p>
+    <w:p>
+      <w:pPr>
+        <w:pStyle w:val="ListParagraph"/>
+        <w:numPr>
+          <w:ilvl w:val="0"/>
+          <w:numId w:val="13"/>
+        </w:numPr>
         <w:pPrChange w:id="42" w:author="Roecker, Stephen - NRCS, Indianapolis, IN" w:date="2015-01-27T10:02:00Z">
           <w:pPr>
             <w:pStyle w:val="NoSpacing"/>
@@ -313,10 +322,7 @@
         </w:pPrChange>
       </w:pPr>
       <w:r>
-        <w:t>Objective</w:t>
-      </w:r>
-      <w:r>
-        <w:t>s</w:t>
+        <w:t>Create cache folder</w:t>
       </w:r>
     </w:p>
     <w:p>
@@ -333,7 +339,7 @@
         </w:pPrChange>
       </w:pPr>
       <w:r>
-        <w:t>Create cache folder</w:t>
+        <w:t>Load R packages</w:t>
       </w:r>
     </w:p>
     <w:p>
@@ -350,7 +356,7 @@
         </w:pPrChange>
       </w:pPr>
       <w:r>
-        <w:t>Load R packages</w:t>
+        <w:t>Download report</w:t>
       </w:r>
     </w:p>
     <w:p>
@@ -367,7 +373,15 @@
         </w:pPrChange>
       </w:pPr>
       <w:r>
-        <w:t>Download report</w:t>
+        <w:t xml:space="preserve">Build list of map unit keys (i.e. </w:t>
+      </w:r>
+      <w:proofErr w:type="spellStart"/>
+      <w:r>
+        <w:t>mukey</w:t>
+      </w:r>
+      <w:proofErr w:type="spellEnd"/>
+      <w:r>
+        <w:t>) to analyze</w:t>
       </w:r>
     </w:p>
     <w:p>
@@ -384,7 +398,7 @@
         </w:pPrChange>
       </w:pPr>
       <w:r>
-        <w:t xml:space="preserve">Build list of map unit keys (i.e. </w:t>
+        <w:t xml:space="preserve">Edit </w:t>
       </w:r>
       <w:proofErr w:type="spellStart"/>
       <w:r>
@@ -392,7 +406,7 @@
       </w:r>
       <w:proofErr w:type="spellEnd"/>
       <w:r>
-        <w:t>) to analyze</w:t>
+        <w:t xml:space="preserve"> list and file paths</w:t>
       </w:r>
     </w:p>
     <w:p>
@@ -409,15 +423,28 @@
         </w:pPrChange>
       </w:pPr>
       <w:r>
-        <w:t xml:space="preserve">Edit </w:t>
+        <w:t xml:space="preserve">Run </w:t>
       </w:r>
       <w:proofErr w:type="spellStart"/>
       <w:r>
-        <w:t>mukey</w:t>
+        <w:t>knitr</w:t>
       </w:r>
       <w:proofErr w:type="spellEnd"/>
       <w:r>
-        <w:t xml:space="preserve"> list and file paths</w:t>
+        <w:t xml:space="preserve"> report</w:t>
+      </w:r>
+    </w:p>
+    <w:p>
+      <w:pPr>
+        <w:pStyle w:val="Heading1"/>
+        <w:pPrChange w:id="48" w:author="Roecker, Stephen - NRCS, Indianapolis, IN" w:date="2015-01-27T10:08:00Z">
+          <w:pPr>
+            <w:pStyle w:val="NoSpacing"/>
+          </w:pPr>
+        </w:pPrChange>
+      </w:pPr>
+      <w:r>
+        <w:t>Requirements</w:t>
       </w:r>
     </w:p>
     <w:p>
@@ -427,35 +454,42 @@
           <w:ilvl w:val="0"/>
           <w:numId w:val="13"/>
         </w:numPr>
-        <w:pPrChange w:id="48" w:author="Roecker, Stephen - NRCS, Indianapolis, IN" w:date="2015-01-27T10:02:00Z">
+        <w:pPrChange w:id="49" w:author="Roecker, Stephen - NRCS, Indianapolis, IN" w:date="2015-01-27T10:14:00Z">
           <w:pPr>
             <w:pStyle w:val="NoSpacing"/>
           </w:pPr>
         </w:pPrChange>
       </w:pPr>
       <w:r>
-        <w:t xml:space="preserve">Run </w:t>
+        <w:t xml:space="preserve">User is familiar with </w:t>
       </w:r>
       <w:proofErr w:type="spellStart"/>
       <w:r>
-        <w:t>knitr</w:t>
+        <w:t>Rstudio</w:t>
       </w:r>
       <w:proofErr w:type="spellEnd"/>
-      <w:r>
-        <w:t xml:space="preserve"> report</w:t>
-      </w:r>
-    </w:p>
-    <w:p>
-      <w:pPr>
-        <w:pStyle w:val="Heading1"/>
-        <w:pPrChange w:id="49" w:author="Roecker, Stephen - NRCS, Indianapolis, IN" w:date="2015-01-27T10:08:00Z">
-          <w:pPr>
-            <w:pStyle w:val="NoSpacing"/>
-          </w:pPr>
-        </w:pPrChange>
-      </w:pPr>
-      <w:r>
-        <w:t>Requirements</w:t>
+    </w:p>
+    <w:p>
+      <w:pPr>
+        <w:pStyle w:val="ListParagraph"/>
+        <w:numPr>
+          <w:ilvl w:val="1"/>
+          <w:numId w:val="13"/>
+        </w:numPr>
+      </w:pPr>
+      <w:r>
+        <w:t xml:space="preserve">If not see the Job-Aids </w:t>
+      </w:r>
+      <w:hyperlink r:id="rId9" w:anchor="database_gen" w:history="1">
+        <w:r>
+          <w:rPr>
+            <w:rStyle w:val="Hyperlink"/>
+          </w:rPr>
+          <w:t>webpage</w:t>
+        </w:r>
+      </w:hyperlink>
+      <w:r>
+        <w:t xml:space="preserve"> for an introduction</w:t>
       </w:r>
     </w:p>
     <w:p>
@@ -472,35 +506,18 @@
         </w:pPrChange>
       </w:pPr>
       <w:r>
-        <w:t xml:space="preserve">User is familiar with </w:t>
+        <w:t>QGI</w:t>
+      </w:r>
+      <w:r>
+        <w:t xml:space="preserve">S, R, and </w:t>
       </w:r>
       <w:proofErr w:type="spellStart"/>
       <w:r>
         <w:t>Rstudio</w:t>
       </w:r>
       <w:proofErr w:type="spellEnd"/>
-    </w:p>
-    <w:p>
-      <w:pPr>
-        <w:pStyle w:val="ListParagraph"/>
-        <w:numPr>
-          <w:ilvl w:val="1"/>
-          <w:numId w:val="13"/>
-        </w:numPr>
-      </w:pPr>
-      <w:r>
-        <w:t xml:space="preserve">If not see the Job-Aids </w:t>
-      </w:r>
-      <w:hyperlink r:id="rId9" w:anchor="database_gen" w:history="1">
-        <w:r>
-          <w:rPr>
-            <w:rStyle w:val="Hyperlink"/>
-          </w:rPr>
-          <w:t>webpage</w:t>
-        </w:r>
-      </w:hyperlink>
-      <w:r>
-        <w:t xml:space="preserve"> for an introduction</w:t>
+      <w:r>
+        <w:t xml:space="preserve"> are installed</w:t>
       </w:r>
     </w:p>
     <w:p>
@@ -510,51 +527,28 @@
           <w:ilvl w:val="0"/>
           <w:numId w:val="13"/>
         </w:numPr>
-        <w:pPrChange w:id="51" w:author="Roecker, Stephen - NRCS, Indianapolis, IN" w:date="2015-01-27T10:14:00Z">
+        <w:pPrChange w:id="51" w:author="Roecker, Stephen - NRCS, Indianapolis, IN" w:date="2015-01-27T10:08:00Z">
           <w:pPr>
             <w:pStyle w:val="NoSpacing"/>
           </w:pPr>
         </w:pPrChange>
       </w:pPr>
-      <w:r>
-        <w:t>QGI</w:t>
-      </w:r>
-      <w:r>
-        <w:t xml:space="preserve">S, R, and </w:t>
-      </w:r>
       <w:proofErr w:type="spellStart"/>
       <w:r>
-        <w:t>Rstudio</w:t>
+        <w:t>g</w:t>
+      </w:r>
+      <w:r>
+        <w:t>eodata</w:t>
       </w:r>
       <w:proofErr w:type="spellEnd"/>
       <w:r>
-        <w:t xml:space="preserve"> are installed</w:t>
-      </w:r>
-    </w:p>
-    <w:p>
-      <w:pPr>
-        <w:pStyle w:val="ListParagraph"/>
-        <w:numPr>
-          <w:ilvl w:val="0"/>
-          <w:numId w:val="13"/>
-        </w:numPr>
-        <w:pPrChange w:id="52" w:author="Roecker, Stephen - NRCS, Indianapolis, IN" w:date="2015-01-27T10:08:00Z">
-          <w:pPr>
-            <w:pStyle w:val="NoSpacing"/>
-          </w:pPr>
-        </w:pPrChange>
-      </w:pPr>
-      <w:proofErr w:type="spellStart"/>
-      <w:r>
-        <w:t>g</w:t>
-      </w:r>
-      <w:r>
-        <w:t>eodata</w:t>
-      </w:r>
-      <w:proofErr w:type="spellEnd"/>
-      <w:r>
         <w:t xml:space="preserve"> are loaded</w:t>
       </w:r>
+      <w:r>
+        <w:t xml:space="preserve"> into the appropriate folders</w:t>
+      </w:r>
+      <w:bookmarkStart w:id="52" w:name="_GoBack"/>
+      <w:bookmarkEnd w:id="52"/>
     </w:p>
     <w:p>
       <w:pPr>
@@ -567,6 +561,7 @@
         <w:rPr>
           <w:noProof/>
         </w:rPr>
+        <w:lastRenderedPageBreak/>
         <w:drawing>
           <wp:inline distT="0" distB="0" distL="0" distR="0" wp14:anchorId="30B47421" wp14:editId="1B540E03">
             <wp:extent cx="5468620" cy="2139950"/>
@@ -634,27 +629,14 @@
       <w:r>
         <w:t xml:space="preserve">Figure </w:t>
       </w:r>
-      <w:r>
-        <w:fldChar w:fldCharType="begin"/>
-      </w:r>
-      <w:r>
-        <w:instrText xml:space="preserve"> SEQ Figure \* ARABIC </w:instrText>
-      </w:r>
-      <w:r>
-        <w:fldChar w:fldCharType="separate"/>
-      </w:r>
-      <w:r>
-        <w:rPr>
-          <w:noProof/>
-        </w:rPr>
-        <w:t>1</w:t>
-      </w:r>
-      <w:r>
-        <w:rPr>
-          <w:noProof/>
-        </w:rPr>
-        <w:fldChar w:fldCharType="end"/>
-      </w:r>
+      <w:fldSimple w:instr=" SEQ Figure \* ARABIC ">
+        <w:r>
+          <w:rPr>
+            <w:noProof/>
+          </w:rPr>
+          <w:t>1</w:t>
+        </w:r>
+      </w:fldSimple>
       <w:r>
         <w:t xml:space="preserve">: Example of </w:t>
       </w:r>
@@ -688,7 +670,6 @@
       </w:pPr>
       <w:del w:id="58" w:author="Roecker, Stephen - NRCS, Indianapolis, IN" w:date="2015-01-27T10:09:00Z">
         <w:r>
-          <w:lastRenderedPageBreak/>
           <w:delText>R</w:delText>
         </w:r>
         <w:r>
@@ -1491,12 +1472,13 @@
           <w:rPrChange w:id="115" w:author="Roecker, Stephen - NRCS, Indianapolis, IN" w:date="2015-01-27T10:03:00Z">
             <w:rPr>
               <w:rFonts w:ascii="Arial" w:hAnsi="Arial" w:cs="Arial"/>
-              <w:b/>
+              <w:bCs/>
               <w:sz w:val="24"/>
               <w:szCs w:val="24"/>
             </w:rPr>
           </w:rPrChange>
         </w:rPr>
+        <w:lastRenderedPageBreak/>
         <w:t xml:space="preserve">Open </w:t>
       </w:r>
       <w:proofErr w:type="spellStart"/>
@@ -1506,7 +1488,7 @@
           <w:rPrChange w:id="116" w:author="Roecker, Stephen - NRCS, Indianapolis, IN" w:date="2015-01-27T10:03:00Z">
             <w:rPr>
               <w:rFonts w:ascii="Arial" w:hAnsi="Arial" w:cs="Arial"/>
-              <w:b/>
+              <w:bCs/>
               <w:sz w:val="24"/>
               <w:szCs w:val="24"/>
             </w:rPr>
@@ -1524,6 +1506,8 @@
           <w:rPrChange w:id="117" w:author="Roecker, Stephen - NRCS, Indianapolis, IN" w:date="2015-01-27T10:03:00Z">
             <w:rPr>
               <w:rFonts w:ascii="Arial" w:hAnsi="Arial" w:cs="Arial"/>
+              <w:b/>
+              <w:bCs/>
               <w:sz w:val="24"/>
               <w:szCs w:val="24"/>
             </w:rPr>
@@ -1673,12 +1657,7 @@
       </w:r>
       <w:proofErr w:type="spellEnd"/>
       <w:r>
-        <w:t>(c(</w:t>
-      </w:r>
-      <w:bookmarkStart w:id="121" w:name="_GoBack"/>
-      <w:bookmarkEnd w:id="121"/>
-      <w:r>
-        <w:t>'circular', '</w:t>
+        <w:t>(c('circular', '</w:t>
       </w:r>
       <w:proofErr w:type="spellStart"/>
       <w:r>
@@ -1720,50 +1699,58 @@
       <w:r>
         <w:t>'</w:t>
       </w:r>
-      <w:ins w:id="122" w:author="Roecker, Stephen - NRCS, Indianapolis, IN" w:date="2015-01-26T13:26:00Z">
+      <w:ins w:id="121" w:author="Roecker, Stephen - NRCS, Indianapolis, IN" w:date="2015-01-26T13:26:00Z">
         <w:r>
           <w:t xml:space="preserve">, </w:t>
         </w:r>
       </w:ins>
-      <w:ins w:id="123" w:author="Roecker, Stephen - NRCS, Indianapolis, IN" w:date="2015-01-26T17:13:00Z">
+      <w:ins w:id="122" w:author="Roecker, Stephen - NRCS, Indianapolis, IN" w:date="2015-01-26T17:13:00Z">
         <w:r>
           <w:t>'</w:t>
         </w:r>
       </w:ins>
-      <w:ins w:id="124" w:author="Roecker, Stephen - NRCS, Indianapolis, IN" w:date="2015-01-26T13:26:00Z">
+      <w:ins w:id="123" w:author="Roecker, Stephen - NRCS, Indianapolis, IN" w:date="2015-01-26T13:26:00Z">
         <w:r>
           <w:t>XML</w:t>
         </w:r>
       </w:ins>
-      <w:ins w:id="125" w:author="Roecker, Stephen - NRCS, Indianapolis, IN" w:date="2015-01-26T17:13:00Z">
+      <w:ins w:id="124" w:author="Roecker, Stephen - NRCS, Indianapolis, IN" w:date="2015-01-26T17:13:00Z">
         <w:r>
           <w:t>'</w:t>
         </w:r>
       </w:ins>
-      <w:ins w:id="126" w:author="Roecker, Stephen - NRCS, Indianapolis, IN" w:date="2015-01-26T13:26:00Z">
+      <w:ins w:id="125" w:author="Roecker, Stephen - NRCS, Indianapolis, IN" w:date="2015-01-26T13:26:00Z">
         <w:r>
           <w:t xml:space="preserve">, </w:t>
         </w:r>
       </w:ins>
-      <w:ins w:id="127" w:author="Roecker, Stephen - NRCS, Indianapolis, IN" w:date="2015-01-26T17:13:00Z">
+      <w:ins w:id="126" w:author="Roecker, Stephen - NRCS, Indianapolis, IN" w:date="2015-01-26T17:13:00Z">
         <w:r>
           <w:t>'</w:t>
         </w:r>
       </w:ins>
       <w:proofErr w:type="spellStart"/>
-      <w:ins w:id="128" w:author="Roecker, Stephen - NRCS, Indianapolis, IN" w:date="2015-01-26T13:26:00Z">
+      <w:ins w:id="127" w:author="Roecker, Stephen - NRCS, Indianapolis, IN" w:date="2015-01-26T13:26:00Z">
         <w:r>
           <w:t>RCurl</w:t>
         </w:r>
       </w:ins>
       <w:proofErr w:type="spellEnd"/>
+      <w:ins w:id="128" w:author="Roecker, Stephen - NRCS, Indianapolis, IN" w:date="2015-01-26T17:13:00Z">
+        <w:r>
+          <w:t>'</w:t>
+        </w:r>
+      </w:ins>
+      <w:r>
+        <w:t xml:space="preserve">, </w:t>
+      </w:r>
       <w:ins w:id="129" w:author="Roecker, Stephen - NRCS, Indianapolis, IN" w:date="2015-01-26T17:13:00Z">
         <w:r>
           <w:t>'</w:t>
         </w:r>
       </w:ins>
       <w:r>
-        <w:t xml:space="preserve">, </w:t>
+        <w:t>maps</w:t>
       </w:r>
       <w:ins w:id="130" w:author="Roecker, Stephen - NRCS, Indianapolis, IN" w:date="2015-01-26T17:13:00Z">
         <w:r>
@@ -1771,17 +1758,9 @@
         </w:r>
       </w:ins>
       <w:r>
-        <w:t>maps</w:t>
-      </w:r>
-      <w:ins w:id="131" w:author="Roecker, Stephen - NRCS, Indianapolis, IN" w:date="2015-01-26T17:13:00Z">
-        <w:r>
-          <w:t>'</w:t>
-        </w:r>
-      </w:ins>
-      <w:r>
         <w:t>)</w:t>
       </w:r>
-      <w:ins w:id="132" w:author="Roecker, Stephen - NRCS, Indianapolis, IN" w:date="2015-01-26T17:12:00Z">
+      <w:ins w:id="131" w:author="Roecker, Stephen - NRCS, Indianapolis, IN" w:date="2015-01-26T17:12:00Z">
         <w:r>
           <w:t xml:space="preserve"> </w:t>
         </w:r>
@@ -1803,7 +1782,7 @@
           <w:right w:val="single" w:sz="4" w:space="4" w:color="auto"/>
         </w:pBdr>
         <w:rPr>
-          <w:del w:id="133" w:author="Roecker, Stephen - NRCS, Indianapolis, IN" w:date="2014-12-11T11:44:00Z"/>
+          <w:del w:id="132" w:author="Roecker, Stephen - NRCS, Indianapolis, IN" w:date="2014-12-11T11:44:00Z"/>
           <w:rFonts w:ascii="Arial" w:hAnsi="Arial" w:cs="Arial"/>
           <w:sz w:val="24"/>
           <w:szCs w:val="24"/>
@@ -1820,13 +1799,13 @@
           <w:right w:val="single" w:sz="4" w:space="4" w:color="auto"/>
         </w:pBdr>
         <w:rPr>
-          <w:del w:id="134" w:author="Roecker, Stephen - NRCS, Indianapolis, IN" w:date="2014-12-11T11:44:00Z"/>
+          <w:del w:id="133" w:author="Roecker, Stephen - NRCS, Indianapolis, IN" w:date="2014-12-11T11:44:00Z"/>
           <w:rFonts w:ascii="Arial" w:hAnsi="Arial" w:cs="Arial"/>
           <w:sz w:val="24"/>
           <w:szCs w:val="24"/>
         </w:rPr>
       </w:pPr>
-      <w:del w:id="135" w:author="Roecker, Stephen - NRCS, Indianapolis, IN" w:date="2014-12-11T11:44:00Z">
+      <w:del w:id="134" w:author="Roecker, Stephen - NRCS, Indianapolis, IN" w:date="2014-12-11T11:44:00Z">
         <w:r>
           <w:rPr>
             <w:rFonts w:ascii="Arial" w:hAnsi="Arial" w:cs="Arial"/>
@@ -1847,13 +1826,13 @@
           <w:right w:val="single" w:sz="4" w:space="4" w:color="auto"/>
         </w:pBdr>
         <w:rPr>
-          <w:del w:id="136" w:author="Roecker, Stephen - NRCS, Indianapolis, IN" w:date="2014-12-11T11:44:00Z"/>
+          <w:del w:id="135" w:author="Roecker, Stephen - NRCS, Indianapolis, IN" w:date="2014-12-11T11:44:00Z"/>
           <w:rFonts w:ascii="Arial" w:hAnsi="Arial" w:cs="Arial"/>
           <w:sz w:val="24"/>
           <w:szCs w:val="24"/>
         </w:rPr>
       </w:pPr>
-      <w:del w:id="137" w:author="Roecker, Stephen - NRCS, Indianapolis, IN" w:date="2014-12-11T11:44:00Z">
+      <w:del w:id="136" w:author="Roecker, Stephen - NRCS, Indianapolis, IN" w:date="2014-12-11T11:44:00Z">
         <w:r>
           <w:rPr>
             <w:rFonts w:ascii="Arial" w:hAnsi="Arial" w:cs="Arial"/>
@@ -1874,13 +1853,13 @@
           <w:right w:val="single" w:sz="4" w:space="4" w:color="auto"/>
         </w:pBdr>
         <w:rPr>
-          <w:del w:id="138" w:author="Roecker, Stephen - NRCS, Indianapolis, IN" w:date="2014-12-11T11:44:00Z"/>
+          <w:del w:id="137" w:author="Roecker, Stephen - NRCS, Indianapolis, IN" w:date="2014-12-11T11:44:00Z"/>
           <w:rFonts w:ascii="Arial" w:hAnsi="Arial" w:cs="Arial"/>
           <w:sz w:val="24"/>
           <w:szCs w:val="24"/>
         </w:rPr>
       </w:pPr>
-      <w:del w:id="139" w:author="Roecker, Stephen - NRCS, Indianapolis, IN" w:date="2014-12-11T11:44:00Z">
+      <w:del w:id="138" w:author="Roecker, Stephen - NRCS, Indianapolis, IN" w:date="2014-12-11T11:44:00Z">
         <w:r>
           <w:rPr>
             <w:rFonts w:ascii="Arial" w:hAnsi="Arial" w:cs="Arial"/>
@@ -1901,13 +1880,13 @@
           <w:right w:val="single" w:sz="4" w:space="4" w:color="auto"/>
         </w:pBdr>
         <w:rPr>
-          <w:del w:id="140" w:author="Roecker, Stephen - NRCS, Indianapolis, IN" w:date="2014-12-11T11:44:00Z"/>
+          <w:del w:id="139" w:author="Roecker, Stephen - NRCS, Indianapolis, IN" w:date="2014-12-11T11:44:00Z"/>
           <w:rFonts w:ascii="Arial" w:hAnsi="Arial" w:cs="Arial"/>
           <w:sz w:val="24"/>
           <w:szCs w:val="24"/>
         </w:rPr>
       </w:pPr>
-      <w:del w:id="141" w:author="Roecker, Stephen - NRCS, Indianapolis, IN" w:date="2014-12-11T11:44:00Z">
+      <w:del w:id="140" w:author="Roecker, Stephen - NRCS, Indianapolis, IN" w:date="2014-12-11T11:44:00Z">
         <w:r>
           <w:rPr>
             <w:rFonts w:ascii="Arial" w:hAnsi="Arial" w:cs="Arial"/>
@@ -1928,13 +1907,13 @@
           <w:right w:val="single" w:sz="4" w:space="4" w:color="auto"/>
         </w:pBdr>
         <w:rPr>
-          <w:del w:id="142" w:author="Roecker, Stephen - NRCS, Indianapolis, IN" w:date="2014-12-11T11:44:00Z"/>
+          <w:del w:id="141" w:author="Roecker, Stephen - NRCS, Indianapolis, IN" w:date="2014-12-11T11:44:00Z"/>
           <w:rFonts w:ascii="Arial" w:hAnsi="Arial" w:cs="Arial"/>
           <w:sz w:val="24"/>
           <w:szCs w:val="24"/>
         </w:rPr>
       </w:pPr>
-      <w:del w:id="143" w:author="Roecker, Stephen - NRCS, Indianapolis, IN" w:date="2014-12-11T11:44:00Z">
+      <w:del w:id="142" w:author="Roecker, Stephen - NRCS, Indianapolis, IN" w:date="2014-12-11T11:44:00Z">
         <w:r>
           <w:rPr>
             <w:rFonts w:ascii="Arial" w:hAnsi="Arial" w:cs="Arial"/>
@@ -1955,13 +1934,13 @@
           <w:right w:val="single" w:sz="4" w:space="4" w:color="auto"/>
         </w:pBdr>
         <w:rPr>
-          <w:del w:id="144" w:author="Roecker, Stephen - NRCS, Indianapolis, IN" w:date="2014-12-11T11:44:00Z"/>
+          <w:del w:id="143" w:author="Roecker, Stephen - NRCS, Indianapolis, IN" w:date="2014-12-11T11:44:00Z"/>
           <w:rFonts w:ascii="Arial" w:hAnsi="Arial" w:cs="Arial"/>
           <w:sz w:val="24"/>
           <w:szCs w:val="24"/>
         </w:rPr>
       </w:pPr>
-      <w:del w:id="145" w:author="Roecker, Stephen - NRCS, Indianapolis, IN" w:date="2014-12-11T11:44:00Z">
+      <w:del w:id="144" w:author="Roecker, Stephen - NRCS, Indianapolis, IN" w:date="2014-12-11T11:44:00Z">
         <w:r>
           <w:rPr>
             <w:rFonts w:ascii="Arial" w:hAnsi="Arial" w:cs="Arial"/>
@@ -1982,13 +1961,13 @@
           <w:right w:val="single" w:sz="4" w:space="4" w:color="auto"/>
         </w:pBdr>
         <w:rPr>
-          <w:del w:id="146" w:author="Roecker, Stephen - NRCS, Indianapolis, IN" w:date="2014-12-11T11:44:00Z"/>
+          <w:del w:id="145" w:author="Roecker, Stephen - NRCS, Indianapolis, IN" w:date="2014-12-11T11:44:00Z"/>
           <w:rFonts w:ascii="Arial" w:hAnsi="Arial" w:cs="Arial"/>
           <w:sz w:val="24"/>
           <w:szCs w:val="24"/>
         </w:rPr>
       </w:pPr>
-      <w:del w:id="147" w:author="Roecker, Stephen - NRCS, Indianapolis, IN" w:date="2014-12-11T11:44:00Z">
+      <w:del w:id="146" w:author="Roecker, Stephen - NRCS, Indianapolis, IN" w:date="2014-12-11T11:44:00Z">
         <w:r>
           <w:rPr>
             <w:rFonts w:ascii="Arial" w:hAnsi="Arial" w:cs="Arial"/>
@@ -2009,13 +1988,13 @@
           <w:right w:val="single" w:sz="4" w:space="4" w:color="auto"/>
         </w:pBdr>
         <w:rPr>
-          <w:del w:id="148" w:author="Roecker, Stephen - NRCS, Indianapolis, IN" w:date="2014-12-11T11:44:00Z"/>
+          <w:del w:id="147" w:author="Roecker, Stephen - NRCS, Indianapolis, IN" w:date="2014-12-11T11:44:00Z"/>
           <w:rFonts w:ascii="Arial" w:hAnsi="Arial" w:cs="Arial"/>
           <w:sz w:val="24"/>
           <w:szCs w:val="24"/>
         </w:rPr>
       </w:pPr>
-      <w:del w:id="149" w:author="Roecker, Stephen - NRCS, Indianapolis, IN" w:date="2014-12-11T11:44:00Z">
+      <w:del w:id="148" w:author="Roecker, Stephen - NRCS, Indianapolis, IN" w:date="2014-12-11T11:44:00Z">
         <w:r>
           <w:rPr>
             <w:rFonts w:ascii="Arial" w:hAnsi="Arial" w:cs="Arial"/>
@@ -2036,13 +2015,13 @@
           <w:right w:val="single" w:sz="4" w:space="4" w:color="auto"/>
         </w:pBdr>
         <w:rPr>
-          <w:del w:id="150" w:author="Roecker, Stephen - NRCS, Indianapolis, IN" w:date="2014-12-11T11:44:00Z"/>
+          <w:del w:id="149" w:author="Roecker, Stephen - NRCS, Indianapolis, IN" w:date="2014-12-11T11:44:00Z"/>
           <w:rFonts w:ascii="Arial" w:hAnsi="Arial" w:cs="Arial"/>
           <w:sz w:val="24"/>
           <w:szCs w:val="24"/>
         </w:rPr>
       </w:pPr>
-      <w:del w:id="151" w:author="Roecker, Stephen - NRCS, Indianapolis, IN" w:date="2014-12-11T11:44:00Z">
+      <w:del w:id="150" w:author="Roecker, Stephen - NRCS, Indianapolis, IN" w:date="2014-12-11T11:44:00Z">
         <w:r>
           <w:rPr>
             <w:rFonts w:ascii="Arial" w:hAnsi="Arial" w:cs="Arial"/>
@@ -2079,7 +2058,6 @@
           <w:sz w:val="24"/>
           <w:szCs w:val="24"/>
         </w:rPr>
-        <w:lastRenderedPageBreak/>
         <w:drawing>
           <wp:inline distT="0" distB="0" distL="0" distR="0" wp14:anchorId="1FD36E81" wp14:editId="1F276ADA">
             <wp:extent cx="5943600" cy="2479040"/>
@@ -2152,6 +2130,7 @@
           <w:sz w:val="24"/>
           <w:szCs w:val="24"/>
         </w:rPr>
+        <w:lastRenderedPageBreak/>
         <w:drawing>
           <wp:inline distT="0" distB="0" distL="0" distR="0" wp14:anchorId="1FD36E83" wp14:editId="463AE35E">
             <wp:extent cx="2659380" cy="3553105"/>
@@ -2206,9 +2185,9 @@
           <w:numId w:val="14"/>
         </w:numPr>
         <w:rPr>
-          <w:ins w:id="152" w:author="Roecker, Stephen - NRCS, Indianapolis, IN" w:date="2015-01-26T11:41:00Z"/>
-        </w:rPr>
-        <w:pPrChange w:id="153" w:author="Roecker, Stephen - NRCS, Indianapolis, IN" w:date="2015-01-27T10:04:00Z">
+          <w:ins w:id="151" w:author="Roecker, Stephen - NRCS, Indianapolis, IN" w:date="2015-01-26T11:41:00Z"/>
+        </w:rPr>
+        <w:pPrChange w:id="152" w:author="Roecker, Stephen - NRCS, Indianapolis, IN" w:date="2015-01-27T10:04:00Z">
           <w:pPr>
             <w:pStyle w:val="ListParagraph"/>
             <w:numPr>
@@ -2239,9 +2218,9 @@
       <w:pPr>
         <w:pStyle w:val="ListParagraph"/>
         <w:rPr>
-          <w:ins w:id="154" w:author="Roecker, Stephen - NRCS, Indianapolis, IN" w:date="2015-01-02T08:55:00Z"/>
-        </w:rPr>
-        <w:pPrChange w:id="155" w:author="Roecker, Stephen - NRCS, Indianapolis, IN" w:date="2015-01-26T11:42:00Z">
+          <w:ins w:id="153" w:author="Roecker, Stephen - NRCS, Indianapolis, IN" w:date="2015-01-02T08:55:00Z"/>
+        </w:rPr>
+        <w:pPrChange w:id="154" w:author="Roecker, Stephen - NRCS, Indianapolis, IN" w:date="2015-01-26T11:42:00Z">
           <w:pPr>
             <w:pStyle w:val="ListParagraph"/>
             <w:numPr>
@@ -2251,12 +2230,12 @@
           </w:pPr>
         </w:pPrChange>
       </w:pPr>
-      <w:ins w:id="156" w:author="Roecker, Stephen - NRCS, Indianapolis, IN" w:date="2015-01-26T11:41:00Z">
+      <w:ins w:id="155" w:author="Roecker, Stephen - NRCS, Indianapolis, IN" w:date="2015-01-26T11:41:00Z">
         <w:r>
           <w:t xml:space="preserve">Copy and </w:t>
         </w:r>
       </w:ins>
-      <w:ins w:id="157" w:author="Roecker, Stephen - NRCS, Indianapolis, IN" w:date="2015-01-26T11:42:00Z">
+      <w:ins w:id="156" w:author="Roecker, Stephen - NRCS, Indianapolis, IN" w:date="2015-01-26T11:42:00Z">
         <w:r>
           <w:t>paste the box below into the R console.</w:t>
         </w:r>
@@ -2265,20 +2244,20 @@
     <w:p>
       <w:pPr>
         <w:rPr>
-          <w:ins w:id="158" w:author="Roecker, Stephen - NRCS, Indianapolis, IN" w:date="2015-01-02T12:23:00Z"/>
+          <w:ins w:id="157" w:author="Roecker, Stephen - NRCS, Indianapolis, IN" w:date="2015-01-02T12:23:00Z"/>
           <w:rStyle w:val="gewyw5ybidb"/>
           <w:rFonts w:ascii="Lucida Console" w:hAnsi="Lucida Console"/>
           <w:color w:val="0000FF"/>
           <w:shd w:val="clear" w:color="auto" w:fill="E1E2E5"/>
         </w:rPr>
-        <w:pPrChange w:id="159" w:author="Roecker, Stephen - NRCS, Indianapolis, IN" w:date="2015-01-26T11:42:00Z">
+        <w:pPrChange w:id="158" w:author="Roecker, Stephen - NRCS, Indianapolis, IN" w:date="2015-01-26T11:42:00Z">
           <w:pPr>
             <w:pStyle w:val="HTMLPreformatted"/>
             <w:wordWrap w:val="0"/>
           </w:pPr>
         </w:pPrChange>
       </w:pPr>
-      <w:ins w:id="160" w:author="Roecker, Stephen - NRCS, Indianapolis, IN" w:date="2015-01-02T12:23:00Z">
+      <w:ins w:id="159" w:author="Roecker, Stephen - NRCS, Indianapolis, IN" w:date="2015-01-02T12:23:00Z">
         <w:r>
           <w:rPr>
             <w:rStyle w:val="gewyw5ybidb"/>
@@ -2321,13 +2300,13 @@
         </w:pBdr>
         <w:wordWrap w:val="0"/>
         <w:rPr>
-          <w:ins w:id="161" w:author="Roecker, Stephen - NRCS, Indianapolis, IN" w:date="2015-01-02T12:23:00Z"/>
+          <w:ins w:id="160" w:author="Roecker, Stephen - NRCS, Indianapolis, IN" w:date="2015-01-02T12:23:00Z"/>
           <w:rStyle w:val="gewyw5ybidb"/>
           <w:rFonts w:ascii="Lucida Console" w:hAnsi="Lucida Console"/>
           <w:color w:val="0000FF"/>
           <w:shd w:val="clear" w:color="auto" w:fill="E1E2E5"/>
         </w:rPr>
-        <w:pPrChange w:id="162" w:author="Roecker, Stephen - NRCS, Indianapolis, IN" w:date="2015-01-02T12:22:00Z">
+        <w:pPrChange w:id="161" w:author="Roecker, Stephen - NRCS, Indianapolis, IN" w:date="2015-01-02T12:22:00Z">
           <w:pPr>
             <w:pStyle w:val="HTMLPreformatted"/>
             <w:wordWrap w:val="0"/>
@@ -2336,7 +2315,7 @@
       </w:pPr>
       <w:proofErr w:type="spellStart"/>
       <w:proofErr w:type="gramStart"/>
-      <w:ins w:id="163" w:author="Roecker, Stephen - NRCS, Indianapolis, IN" w:date="2015-01-02T09:07:00Z">
+      <w:ins w:id="162" w:author="Roecker, Stephen - NRCS, Indianapolis, IN" w:date="2015-01-02T09:07:00Z">
         <w:r>
           <w:rPr>
             <w:rStyle w:val="gewyw5ybidb"/>
@@ -2367,7 +2346,7 @@
           <w:t>path="C:/</w:t>
         </w:r>
       </w:ins>
-      <w:ins w:id="164" w:author="Roecker, Stephen - NRCS, Indianapolis, IN" w:date="2015-01-26T09:21:00Z">
+      <w:ins w:id="163" w:author="Roecker, Stephen - NRCS, Indianapolis, IN" w:date="2015-01-26T09:21:00Z">
         <w:r>
           <w:rPr>
             <w:rStyle w:val="gewyw5ybidb"/>
@@ -2378,7 +2357,7 @@
           <w:t>soil-pit</w:t>
         </w:r>
       </w:ins>
-      <w:ins w:id="165" w:author="Roecker, Stephen - NRCS, Indianapolis, IN" w:date="2015-01-02T09:07:00Z">
+      <w:ins w:id="164" w:author="Roecker, Stephen - NRCS, Indianapolis, IN" w:date="2015-01-02T09:07:00Z">
         <w:r>
           <w:rPr>
             <w:rStyle w:val="gewyw5ybidb"/>
@@ -2389,7 +2368,7 @@
           <w:t>/</w:t>
         </w:r>
       </w:ins>
-      <w:ins w:id="166" w:author="Roecker, Stephen - NRCS, Indianapolis, IN" w:date="2015-01-26T09:22:00Z">
+      <w:ins w:id="165" w:author="Roecker, Stephen - NRCS, Indianapolis, IN" w:date="2015-01-26T09:22:00Z">
         <w:r>
           <w:rPr>
             <w:rStyle w:val="gewyw5ybidb"/>
@@ -2400,7 +2379,7 @@
           <w:t>soilReports</w:t>
         </w:r>
       </w:ins>
-      <w:ins w:id="167" w:author="Roecker, Stephen - NRCS, Indianapolis, IN" w:date="2015-01-02T09:07:00Z">
+      <w:ins w:id="166" w:author="Roecker, Stephen - NRCS, Indianapolis, IN" w:date="2015-01-02T09:07:00Z">
         <w:r>
           <w:rPr>
             <w:rStyle w:val="gewyw5ybidb"/>
@@ -2432,13 +2411,13 @@
         </w:pBdr>
         <w:wordWrap w:val="0"/>
         <w:rPr>
-          <w:ins w:id="168" w:author="Roecker, Stephen - NRCS, Indianapolis, IN" w:date="2015-01-02T12:23:00Z"/>
+          <w:ins w:id="167" w:author="Roecker, Stephen - NRCS, Indianapolis, IN" w:date="2015-01-02T12:23:00Z"/>
           <w:rStyle w:val="gewyw5ybidb"/>
           <w:rFonts w:ascii="Lucida Console" w:hAnsi="Lucida Console"/>
           <w:color w:val="0000FF"/>
           <w:shd w:val="clear" w:color="auto" w:fill="E1E2E5"/>
         </w:rPr>
-        <w:pPrChange w:id="169" w:author="Roecker, Stephen - NRCS, Indianapolis, IN" w:date="2015-01-02T12:22:00Z">
+        <w:pPrChange w:id="168" w:author="Roecker, Stephen - NRCS, Indianapolis, IN" w:date="2015-01-02T12:22:00Z">
           <w:pPr>
             <w:pStyle w:val="HTMLPreformatted"/>
             <w:wordWrap w:val="0"/>
@@ -2457,20 +2436,20 @@
         </w:pBdr>
         <w:wordWrap w:val="0"/>
         <w:rPr>
-          <w:ins w:id="170" w:author="Roecker, Stephen - NRCS, Indianapolis, IN" w:date="2015-01-02T12:23:00Z"/>
+          <w:ins w:id="169" w:author="Roecker, Stephen - NRCS, Indianapolis, IN" w:date="2015-01-02T12:23:00Z"/>
           <w:rStyle w:val="gewyw5ybidb"/>
           <w:rFonts w:ascii="Lucida Console" w:hAnsi="Lucida Console"/>
           <w:color w:val="0000FF"/>
           <w:shd w:val="clear" w:color="auto" w:fill="E1E2E5"/>
         </w:rPr>
-        <w:pPrChange w:id="171" w:author="Roecker, Stephen - NRCS, Indianapolis, IN" w:date="2015-01-02T12:22:00Z">
+        <w:pPrChange w:id="170" w:author="Roecker, Stephen - NRCS, Indianapolis, IN" w:date="2015-01-02T12:22:00Z">
           <w:pPr>
             <w:pStyle w:val="HTMLPreformatted"/>
             <w:wordWrap w:val="0"/>
           </w:pPr>
         </w:pPrChange>
       </w:pPr>
-      <w:ins w:id="172" w:author="Roecker, Stephen - NRCS, Indianapolis, IN" w:date="2015-01-02T12:23:00Z">
+      <w:ins w:id="171" w:author="Roecker, Stephen - NRCS, Indianapolis, IN" w:date="2015-01-02T12:23:00Z">
         <w:r>
           <w:rPr>
             <w:rStyle w:val="gewyw5ybidb"/>
@@ -2493,12 +2472,12 @@
         </w:pBdr>
         <w:wordWrap w:val="0"/>
         <w:rPr>
-          <w:ins w:id="173" w:author="Roecker, Stephen - NRCS, Indianapolis, IN" w:date="2015-01-02T09:21:00Z"/>
+          <w:ins w:id="172" w:author="Roecker, Stephen - NRCS, Indianapolis, IN" w:date="2015-01-02T09:21:00Z"/>
           <w:rFonts w:ascii="Lucida Console" w:hAnsi="Lucida Console"/>
           <w:color w:val="000000"/>
           <w:shd w:val="clear" w:color="auto" w:fill="E1E2E5"/>
         </w:rPr>
-        <w:pPrChange w:id="174" w:author="Roecker, Stephen - NRCS, Indianapolis, IN" w:date="2015-01-02T12:22:00Z">
+        <w:pPrChange w:id="173" w:author="Roecker, Stephen - NRCS, Indianapolis, IN" w:date="2015-01-02T12:22:00Z">
           <w:pPr>
             <w:pStyle w:val="HTMLPreformatted"/>
             <w:wordWrap w:val="0"/>
@@ -2506,7 +2485,7 @@
         </w:pPrChange>
       </w:pPr>
       <w:proofErr w:type="gramStart"/>
-      <w:ins w:id="175" w:author="Roecker, Stephen - NRCS, Indianapolis, IN" w:date="2015-01-02T09:21:00Z">
+      <w:ins w:id="174" w:author="Roecker, Stephen - NRCS, Indianapolis, IN" w:date="2015-01-02T09:21:00Z">
         <w:r>
           <w:rPr>
             <w:rStyle w:val="gewyw5ybidb"/>
@@ -2527,7 +2506,7 @@
           <w:t>"</w:t>
         </w:r>
       </w:ins>
-      <w:ins w:id="176" w:author="Roecker, Stephen - NRCS, Indianapolis, IN" w:date="2015-01-26T09:21:00Z">
+      <w:ins w:id="175" w:author="Roecker, Stephen - NRCS, Indianapolis, IN" w:date="2015-01-26T09:21:00Z">
         <w:r>
           <w:rPr>
             <w:rStyle w:val="gewyw5ybidb"/>
@@ -2538,7 +2517,7 @@
           <w:t>https://raw.githubusercontent.com/sroecker01/soil-pit/master/soilReports/mapunit_summary_by_mukey.Rmd</w:t>
         </w:r>
       </w:ins>
-      <w:ins w:id="177" w:author="Roecker, Stephen - NRCS, Indianapolis, IN" w:date="2015-01-02T09:21:00Z">
+      <w:ins w:id="176" w:author="Roecker, Stephen - NRCS, Indianapolis, IN" w:date="2015-01-02T09:21:00Z">
         <w:r>
           <w:rPr>
             <w:rStyle w:val="gewyw5ybidb"/>
@@ -2549,7 +2528,7 @@
           <w:t>", "C:/</w:t>
         </w:r>
       </w:ins>
-      <w:ins w:id="178" w:author="Roecker, Stephen - NRCS, Indianapolis, IN" w:date="2015-01-26T09:21:00Z">
+      <w:ins w:id="177" w:author="Roecker, Stephen - NRCS, Indianapolis, IN" w:date="2015-01-26T09:21:00Z">
         <w:r>
           <w:rPr>
             <w:rStyle w:val="gewyw5ybidb"/>
@@ -2560,7 +2539,7 @@
           <w:t>soil-pit</w:t>
         </w:r>
       </w:ins>
-      <w:ins w:id="179" w:author="Roecker, Stephen - NRCS, Indianapolis, IN" w:date="2015-01-02T09:21:00Z">
+      <w:ins w:id="178" w:author="Roecker, Stephen - NRCS, Indianapolis, IN" w:date="2015-01-02T09:21:00Z">
         <w:r>
           <w:rPr>
             <w:rStyle w:val="gewyw5ybidb"/>
@@ -2571,7 +2550,7 @@
           <w:t>/</w:t>
         </w:r>
       </w:ins>
-      <w:ins w:id="180" w:author="Roecker, Stephen - NRCS, Indianapolis, IN" w:date="2015-01-26T09:22:00Z">
+      <w:ins w:id="179" w:author="Roecker, Stephen - NRCS, Indianapolis, IN" w:date="2015-01-26T09:22:00Z">
         <w:r>
           <w:rPr>
             <w:rStyle w:val="gewyw5ybidb"/>
@@ -2582,7 +2561,7 @@
           <w:t>soilReports</w:t>
         </w:r>
       </w:ins>
-      <w:ins w:id="181" w:author="Roecker, Stephen - NRCS, Indianapolis, IN" w:date="2015-01-02T09:21:00Z">
+      <w:ins w:id="180" w:author="Roecker, Stephen - NRCS, Indianapolis, IN" w:date="2015-01-02T09:21:00Z">
         <w:r>
           <w:rPr>
             <w:rStyle w:val="gewyw5ybidb"/>
@@ -2593,7 +2572,7 @@
           <w:t>/</w:t>
         </w:r>
       </w:ins>
-      <w:ins w:id="182" w:author="Roecker, Stephen - NRCS, Indianapolis, IN" w:date="2015-01-26T09:25:00Z">
+      <w:ins w:id="181" w:author="Roecker, Stephen - NRCS, Indianapolis, IN" w:date="2015-01-26T09:25:00Z">
         <w:r>
           <w:rPr>
             <w:rStyle w:val="gewyw5ybidb"/>
@@ -2604,7 +2583,7 @@
           <w:t>mapunit_summary_by_mukey.Rmd</w:t>
         </w:r>
       </w:ins>
-      <w:ins w:id="183" w:author="Roecker, Stephen - NRCS, Indianapolis, IN" w:date="2015-01-02T09:21:00Z">
+      <w:ins w:id="182" w:author="Roecker, Stephen - NRCS, Indianapolis, IN" w:date="2015-01-02T09:21:00Z">
         <w:r>
           <w:rPr>
             <w:rStyle w:val="gewyw5ybidb"/>
@@ -2618,7 +2597,7 @@
     </w:p>
     <w:p>
       <w:pPr>
-        <w:pPrChange w:id="184" w:author="Roecker, Stephen - NRCS, Indianapolis, IN" w:date="2015-01-02T08:55:00Z">
+        <w:pPrChange w:id="183" w:author="Roecker, Stephen - NRCS, Indianapolis, IN" w:date="2015-01-02T08:55:00Z">
           <w:pPr>
             <w:pStyle w:val="ListParagraph"/>
             <w:numPr>
@@ -2633,7 +2612,7 @@
       <w:r>
         <w:t xml:space="preserve">File &gt; Open File… &gt; </w:t>
       </w:r>
-      <w:del w:id="185" w:author="Roecker, Stephen - NRCS, Indianapolis, IN" w:date="2015-01-26T11:00:00Z">
+      <w:del w:id="184" w:author="Roecker, Stephen - NRCS, Indianapolis, IN" w:date="2015-01-26T11:00:00Z">
         <w:r>
           <w:delText>report_</w:delText>
         </w:r>
@@ -2642,26 +2621,26 @@
       <w:r>
         <w:t>mapunit</w:t>
       </w:r>
-      <w:ins w:id="186" w:author="Roecker, Stephen - NRCS, Indianapolis, IN" w:date="2015-01-26T11:00:00Z">
+      <w:ins w:id="185" w:author="Roecker, Stephen - NRCS, Indianapolis, IN" w:date="2015-01-26T11:00:00Z">
         <w:r>
           <w:t>_</w:t>
         </w:r>
       </w:ins>
-      <w:del w:id="187" w:author="Roecker, Stephen - NRCS, Indianapolis, IN" w:date="2015-01-26T11:00:00Z">
+      <w:del w:id="186" w:author="Roecker, Stephen - NRCS, Indianapolis, IN" w:date="2015-01-26T11:00:00Z">
         <w:r>
           <w:delText>S</w:delText>
         </w:r>
       </w:del>
+      <w:ins w:id="187" w:author="Roecker, Stephen - NRCS, Indianapolis, IN" w:date="2015-01-26T11:00:00Z">
+        <w:r>
+          <w:t>s</w:t>
+        </w:r>
+      </w:ins>
+      <w:r>
+        <w:t>ummary</w:t>
+      </w:r>
       <w:ins w:id="188" w:author="Roecker, Stephen - NRCS, Indianapolis, IN" w:date="2015-01-26T11:00:00Z">
         <w:r>
-          <w:t>s</w:t>
-        </w:r>
-      </w:ins>
-      <w:r>
-        <w:t>ummary</w:t>
-      </w:r>
-      <w:ins w:id="189" w:author="Roecker, Stephen - NRCS, Indianapolis, IN" w:date="2015-01-26T11:00:00Z">
-        <w:r>
           <w:t>_by_mukey</w:t>
         </w:r>
       </w:ins>
@@ -2669,17 +2648,17 @@
       <w:r>
         <w:t xml:space="preserve"> RMD</w:t>
       </w:r>
-      <w:del w:id="190" w:author="Roecker, Stephen - NRCS, Indianapolis, IN" w:date="2015-01-26T11:00:00Z">
+      <w:del w:id="189" w:author="Roecker, Stephen - NRCS, Indianapolis, IN" w:date="2015-01-26T11:00:00Z">
         <w:r>
           <w:delText xml:space="preserve"> or report_mapunitSummary</w:delText>
         </w:r>
       </w:del>
-      <w:del w:id="191" w:author="Roecker, Stephen - NRCS, Indianapolis, IN" w:date="2015-01-02T12:22:00Z">
+      <w:del w:id="190" w:author="Roecker, Stephen - NRCS, Indianapolis, IN" w:date="2015-01-02T12:22:00Z">
         <w:r>
           <w:delText>_muke</w:delText>
         </w:r>
       </w:del>
-      <w:del w:id="192" w:author="Roecker, Stephen - NRCS, Indianapolis, IN" w:date="2015-01-26T11:00:00Z">
+      <w:del w:id="191" w:author="Roecker, Stephen - NRCS, Indianapolis, IN" w:date="2015-01-26T11:00:00Z">
         <w:r>
           <w:delText xml:space="preserve"> file</w:delText>
         </w:r>
@@ -2705,9 +2684,9 @@
           <w:numId w:val="14"/>
         </w:numPr>
         <w:rPr>
-          <w:ins w:id="193" w:author="Roecker, Stephen - NRCS, Indianapolis, IN" w:date="2015-01-26T11:56:00Z"/>
-        </w:rPr>
-        <w:pPrChange w:id="194" w:author="Roecker, Stephen - NRCS, Indianapolis, IN" w:date="2015-01-27T10:04:00Z">
+          <w:ins w:id="192" w:author="Roecker, Stephen - NRCS, Indianapolis, IN" w:date="2015-01-26T11:56:00Z"/>
+        </w:rPr>
+        <w:pPrChange w:id="193" w:author="Roecker, Stephen - NRCS, Indianapolis, IN" w:date="2015-01-27T10:04:00Z">
           <w:pPr>
             <w:pStyle w:val="ListParagraph"/>
             <w:numPr>
@@ -2717,16 +2696,16 @@
           </w:pPr>
         </w:pPrChange>
       </w:pPr>
+      <w:ins w:id="194" w:author="Roecker, Stephen - NRCS, Indianapolis, IN" w:date="2015-01-26T11:49:00Z">
+        <w:r>
+          <w:t xml:space="preserve">Build </w:t>
+        </w:r>
+      </w:ins>
+      <w:r>
+        <w:t xml:space="preserve">a </w:t>
+      </w:r>
       <w:ins w:id="195" w:author="Roecker, Stephen - NRCS, Indianapolis, IN" w:date="2015-01-26T11:49:00Z">
         <w:r>
-          <w:t xml:space="preserve">Build </w:t>
-        </w:r>
-      </w:ins>
-      <w:r>
-        <w:t xml:space="preserve">a </w:t>
-      </w:r>
-      <w:ins w:id="196" w:author="Roecker, Stephen - NRCS, Indianapolis, IN" w:date="2015-01-26T11:49:00Z">
-        <w:r>
           <w:t>list of MUKEY to analyze</w:t>
         </w:r>
       </w:ins>
@@ -2735,18 +2714,18 @@
       <w:pPr>
         <w:ind w:left="360"/>
         <w:rPr>
-          <w:ins w:id="197" w:author="Roecker, Stephen - NRCS, Indianapolis, IN" w:date="2015-01-26T11:49:00Z"/>
+          <w:ins w:id="196" w:author="Roecker, Stephen - NRCS, Indianapolis, IN" w:date="2015-01-26T11:49:00Z"/>
           <w:rFonts w:ascii="Arial" w:hAnsi="Arial" w:cs="Arial"/>
           <w:b/>
           <w:sz w:val="24"/>
           <w:szCs w:val="24"/>
-          <w:rPrChange w:id="198" w:author="Roecker, Stephen - NRCS, Indianapolis, IN" w:date="2015-01-26T11:56:00Z">
+          <w:rPrChange w:id="197" w:author="Roecker, Stephen - NRCS, Indianapolis, IN" w:date="2015-01-26T11:56:00Z">
             <w:rPr>
-              <w:ins w:id="199" w:author="Roecker, Stephen - NRCS, Indianapolis, IN" w:date="2015-01-26T11:49:00Z"/>
+              <w:ins w:id="198" w:author="Roecker, Stephen - NRCS, Indianapolis, IN" w:date="2015-01-26T11:49:00Z"/>
             </w:rPr>
           </w:rPrChange>
         </w:rPr>
-        <w:pPrChange w:id="200" w:author="Roecker, Stephen - NRCS, Indianapolis, IN" w:date="2015-01-26T11:56:00Z">
+        <w:pPrChange w:id="199" w:author="Roecker, Stephen - NRCS, Indianapolis, IN" w:date="2015-01-26T11:56:00Z">
           <w:pPr>
             <w:pStyle w:val="ListParagraph"/>
             <w:numPr>
@@ -2756,7 +2735,7 @@
           </w:pPr>
         </w:pPrChange>
       </w:pPr>
-      <w:ins w:id="201" w:author="Roecker, Stephen - NRCS, Indianapolis, IN" w:date="2015-01-26T11:56:00Z">
+      <w:ins w:id="200" w:author="Roecker, Stephen - NRCS, Indianapolis, IN" w:date="2015-01-26T11:56:00Z">
         <w:r>
           <w:rPr>
             <w:noProof/>
@@ -2807,9 +2786,9 @@
           <w:numId w:val="10"/>
         </w:numPr>
         <w:rPr>
-          <w:ins w:id="202" w:author="Roecker, Stephen - NRCS, Indianapolis, IN" w:date="2015-01-26T11:55:00Z"/>
-        </w:rPr>
-        <w:pPrChange w:id="203" w:author="Roecker, Stephen - NRCS, Indianapolis, IN" w:date="2015-01-26T11:55:00Z">
+          <w:ins w:id="201" w:author="Roecker, Stephen - NRCS, Indianapolis, IN" w:date="2015-01-26T11:55:00Z"/>
+        </w:rPr>
+        <w:pPrChange w:id="202" w:author="Roecker, Stephen - NRCS, Indianapolis, IN" w:date="2015-01-26T11:55:00Z">
           <w:pPr>
             <w:pStyle w:val="ListParagraph"/>
             <w:numPr>
@@ -2819,8 +2798,9 @@
           </w:pPr>
         </w:pPrChange>
       </w:pPr>
-      <w:ins w:id="204" w:author="Roecker, Stephen - NRCS, Indianapolis, IN" w:date="2015-01-26T11:53:00Z">
-        <w:r>
+      <w:ins w:id="203" w:author="Roecker, Stephen - NRCS, Indianapolis, IN" w:date="2015-01-26T11:53:00Z">
+        <w:r>
+          <w:lastRenderedPageBreak/>
           <w:t xml:space="preserve">Load the Legend </w:t>
         </w:r>
         <w:proofErr w:type="spellStart"/>
@@ -2832,32 +2812,32 @@
           <w:t xml:space="preserve"> table for </w:t>
         </w:r>
       </w:ins>
-      <w:ins w:id="205" w:author="Roecker, Stephen - NRCS, Indianapolis, IN" w:date="2015-01-26T11:54:00Z">
+      <w:ins w:id="204" w:author="Roecker, Stephen - NRCS, Indianapolis, IN" w:date="2015-01-26T11:54:00Z">
         <w:r>
           <w:t xml:space="preserve">the </w:t>
         </w:r>
       </w:ins>
-      <w:ins w:id="206" w:author="Roecker, Stephen - NRCS, Indianapolis, IN" w:date="2015-01-26T11:53:00Z">
+      <w:ins w:id="205" w:author="Roecker, Stephen - NRCS, Indianapolis, IN" w:date="2015-01-26T11:53:00Z">
         <w:r>
           <w:t>map units you wish to analyze into NASIS. This table</w:t>
         </w:r>
       </w:ins>
-      <w:ins w:id="207" w:author="Roecker, Stephen - NRCS, Indianapolis, IN" w:date="2015-01-26T12:07:00Z">
+      <w:ins w:id="206" w:author="Roecker, Stephen - NRCS, Indianapolis, IN" w:date="2015-01-26T12:07:00Z">
         <w:r>
           <w:t>s</w:t>
         </w:r>
       </w:ins>
-      <w:ins w:id="208" w:author="Roecker, Stephen - NRCS, Indianapolis, IN" w:date="2015-01-26T11:53:00Z">
+      <w:ins w:id="207" w:author="Roecker, Stephen - NRCS, Indianapolis, IN" w:date="2015-01-26T11:53:00Z">
         <w:r>
           <w:t xml:space="preserve"> Record ID matches the MUKEY, used to match NASIS to SSURGO</w:t>
         </w:r>
       </w:ins>
-      <w:ins w:id="209" w:author="Roecker, Stephen - NRCS, Indianapolis, IN" w:date="2015-01-26T11:54:00Z">
+      <w:ins w:id="208" w:author="Roecker, Stephen - NRCS, Indianapolis, IN" w:date="2015-01-26T11:54:00Z">
         <w:r>
           <w:t>.</w:t>
         </w:r>
       </w:ins>
-      <w:ins w:id="210" w:author="Roecker, Stephen - NRCS, Indianapolis, IN" w:date="2015-01-26T12:07:00Z">
+      <w:ins w:id="209" w:author="Roecker, Stephen - NRCS, Indianapolis, IN" w:date="2015-01-26T12:07:00Z">
         <w:r>
           <w:t xml:space="preserve"> Don’t forget to only select correlated </w:t>
         </w:r>
@@ -2879,9 +2859,9 @@
           <w:numId w:val="10"/>
         </w:numPr>
         <w:rPr>
-          <w:ins w:id="211" w:author="Roecker, Stephen - NRCS, Indianapolis, IN" w:date="2015-01-26T12:02:00Z"/>
-        </w:rPr>
-        <w:pPrChange w:id="212" w:author="Roecker, Stephen - NRCS, Indianapolis, IN" w:date="2015-01-26T11:55:00Z">
+          <w:ins w:id="210" w:author="Roecker, Stephen - NRCS, Indianapolis, IN" w:date="2015-01-26T12:02:00Z"/>
+        </w:rPr>
+        <w:pPrChange w:id="211" w:author="Roecker, Stephen - NRCS, Indianapolis, IN" w:date="2015-01-26T11:55:00Z">
           <w:pPr>
             <w:pStyle w:val="ListParagraph"/>
             <w:numPr>
@@ -2891,7 +2871,7 @@
           </w:pPr>
         </w:pPrChange>
       </w:pPr>
-      <w:ins w:id="213" w:author="Roecker, Stephen - NRCS, Indianapolis, IN" w:date="2015-01-26T11:57:00Z">
+      <w:ins w:id="212" w:author="Roecker, Stephen - NRCS, Indianapolis, IN" w:date="2015-01-26T11:57:00Z">
         <w:r>
           <w:t>Copy and paste this table into an Excel spreadsheet</w:t>
         </w:r>
@@ -2899,7 +2879,7 @@
           <w:t xml:space="preserve">, and save </w:t>
         </w:r>
       </w:ins>
-      <w:ins w:id="214" w:author="Roecker, Stephen - NRCS, Indianapolis, IN" w:date="2015-01-26T11:59:00Z">
+      <w:ins w:id="213" w:author="Roecker, Stephen - NRCS, Indianapolis, IN" w:date="2015-01-26T11:59:00Z">
         <w:r>
           <w:t>it in the “C</w:t>
         </w:r>
@@ -2917,62 +2897,62 @@
         </w:r>
       </w:ins>
       <w:proofErr w:type="spellEnd"/>
-      <w:ins w:id="215" w:author="Roecker, Stephen - NRCS, Indianapolis, IN" w:date="2015-01-26T12:00:00Z">
+      <w:ins w:id="214" w:author="Roecker, Stephen - NRCS, Indianapolis, IN" w:date="2015-01-26T12:00:00Z">
         <w:r>
           <w:t xml:space="preserve">” folder </w:t>
         </w:r>
       </w:ins>
-      <w:ins w:id="216" w:author="Roecker, Stephen - NRCS, Indianapolis, IN" w:date="2015-01-26T11:57:00Z">
+      <w:ins w:id="215" w:author="Roecker, Stephen - NRCS, Indianapolis, IN" w:date="2015-01-26T11:57:00Z">
         <w:r>
           <w:t xml:space="preserve">as </w:t>
         </w:r>
       </w:ins>
-      <w:ins w:id="217" w:author="Roecker, Stephen - NRCS, Indianapolis, IN" w:date="2015-01-26T11:58:00Z">
+      <w:ins w:id="216" w:author="Roecker, Stephen - NRCS, Indianapolis, IN" w:date="2015-01-26T11:58:00Z">
         <w:r>
           <w:t>“</w:t>
         </w:r>
       </w:ins>
-      <w:ins w:id="218" w:author="Roecker, Stephen - NRCS, Indianapolis, IN" w:date="2015-01-26T11:57:00Z">
+      <w:ins w:id="217" w:author="Roecker, Stephen - NRCS, Indianapolis, IN" w:date="2015-01-26T11:57:00Z">
         <w:r>
           <w:t>test.csv</w:t>
         </w:r>
       </w:ins>
-      <w:ins w:id="219" w:author="Roecker, Stephen - NRCS, Indianapolis, IN" w:date="2015-01-26T11:58:00Z">
+      <w:ins w:id="218" w:author="Roecker, Stephen - NRCS, Indianapolis, IN" w:date="2015-01-26T11:58:00Z">
         <w:r>
           <w:t>”</w:t>
         </w:r>
       </w:ins>
-      <w:ins w:id="220" w:author="Roecker, Stephen - NRCS, Indianapolis, IN" w:date="2015-01-26T11:57:00Z">
+      <w:ins w:id="219" w:author="Roecker, Stephen - NRCS, Indianapolis, IN" w:date="2015-01-26T11:57:00Z">
         <w:r>
           <w:t xml:space="preserve"> using the </w:t>
         </w:r>
       </w:ins>
-      <w:ins w:id="221" w:author="Roecker, Stephen - NRCS, Indianapolis, IN" w:date="2015-01-26T11:58:00Z">
+      <w:ins w:id="220" w:author="Roecker, Stephen - NRCS, Indianapolis, IN" w:date="2015-01-26T11:58:00Z">
         <w:r>
           <w:t>CSV (Comma delimited)(*.csv) format</w:t>
         </w:r>
       </w:ins>
-      <w:ins w:id="222" w:author="Roecker, Stephen - NRCS, Indianapolis, IN" w:date="2015-01-26T11:57:00Z">
+      <w:ins w:id="221" w:author="Roecker, Stephen - NRCS, Indianapolis, IN" w:date="2015-01-26T11:57:00Z">
         <w:r>
           <w:t xml:space="preserve">. </w:t>
         </w:r>
       </w:ins>
-      <w:ins w:id="223" w:author="Roecker, Stephen - NRCS, Indianapolis, IN" w:date="2015-01-26T11:59:00Z">
+      <w:ins w:id="222" w:author="Roecker, Stephen - NRCS, Indianapolis, IN" w:date="2015-01-26T11:59:00Z">
         <w:r>
           <w:t>Remember you can s</w:t>
         </w:r>
       </w:ins>
-      <w:ins w:id="224" w:author="Roecker, Stephen - NRCS, Indianapolis, IN" w:date="2015-01-26T11:56:00Z">
+      <w:ins w:id="223" w:author="Roecker, Stephen - NRCS, Indianapolis, IN" w:date="2015-01-26T11:56:00Z">
         <w:r>
           <w:t xml:space="preserve">elect the table </w:t>
         </w:r>
       </w:ins>
-      <w:ins w:id="225" w:author="Roecker, Stephen - NRCS, Indianapolis, IN" w:date="2015-01-26T12:08:00Z">
+      <w:ins w:id="224" w:author="Roecker, Stephen - NRCS, Indianapolis, IN" w:date="2015-01-26T12:08:00Z">
         <w:r>
           <w:t>using</w:t>
         </w:r>
       </w:ins>
-      <w:ins w:id="226" w:author="Roecker, Stephen - NRCS, Indianapolis, IN" w:date="2015-01-26T11:56:00Z">
+      <w:ins w:id="225" w:author="Roecker, Stephen - NRCS, Indianapolis, IN" w:date="2015-01-26T11:56:00Z">
         <w:r>
           <w:t xml:space="preserve"> </w:t>
         </w:r>
@@ -3002,9 +2982,9 @@
           <w:numId w:val="10"/>
         </w:numPr>
         <w:rPr>
-          <w:ins w:id="227" w:author="Roecker, Stephen - NRCS, Indianapolis, IN" w:date="2015-01-26T12:00:00Z"/>
-        </w:rPr>
-        <w:pPrChange w:id="228" w:author="Roecker, Stephen - NRCS, Indianapolis, IN" w:date="2015-01-26T11:55:00Z">
+          <w:ins w:id="226" w:author="Roecker, Stephen - NRCS, Indianapolis, IN" w:date="2015-01-26T12:00:00Z"/>
+        </w:rPr>
+        <w:pPrChange w:id="227" w:author="Roecker, Stephen - NRCS, Indianapolis, IN" w:date="2015-01-26T11:55:00Z">
           <w:pPr>
             <w:pStyle w:val="ListParagraph"/>
             <w:numPr>
@@ -3014,7 +2994,7 @@
           </w:pPr>
         </w:pPrChange>
       </w:pPr>
-      <w:ins w:id="229" w:author="Roecker, Stephen - NRCS, Indianapolis, IN" w:date="2015-01-26T12:02:00Z">
+      <w:ins w:id="228" w:author="Roecker, Stephen - NRCS, Indianapolis, IN" w:date="2015-01-26T12:02:00Z">
         <w:r>
           <w:t>Copy and paste the box below into the R console.</w:t>
         </w:r>
@@ -3030,14 +3010,14 @@
           <w:right w:val="single" w:sz="4" w:space="4" w:color="auto"/>
         </w:pBdr>
         <w:rPr>
-          <w:ins w:id="230" w:author="Roecker, Stephen - NRCS, Indianapolis, IN" w:date="2015-01-26T12:01:00Z"/>
-        </w:rPr>
-        <w:pPrChange w:id="231" w:author="Roecker, Stephen - NRCS, Indianapolis, IN" w:date="2015-01-26T12:02:00Z">
+          <w:ins w:id="229" w:author="Roecker, Stephen - NRCS, Indianapolis, IN" w:date="2015-01-26T12:01:00Z"/>
+        </w:rPr>
+        <w:pPrChange w:id="230" w:author="Roecker, Stephen - NRCS, Indianapolis, IN" w:date="2015-01-26T12:02:00Z">
           <w:pPr/>
         </w:pPrChange>
       </w:pPr>
       <w:proofErr w:type="gramStart"/>
-      <w:ins w:id="232" w:author="Roecker, Stephen - NRCS, Indianapolis, IN" w:date="2015-01-26T12:01:00Z">
+      <w:ins w:id="231" w:author="Roecker, Stephen - NRCS, Indianapolis, IN" w:date="2015-01-26T12:01:00Z">
         <w:r>
           <w:t>test</w:t>
         </w:r>
@@ -3057,9 +3037,9 @@
           <w:right w:val="single" w:sz="4" w:space="4" w:color="auto"/>
         </w:pBdr>
         <w:rPr>
-          <w:ins w:id="233" w:author="Roecker, Stephen - NRCS, Indianapolis, IN" w:date="2015-01-26T12:06:00Z"/>
-        </w:rPr>
-        <w:pPrChange w:id="234" w:author="Roecker, Stephen - NRCS, Indianapolis, IN" w:date="2015-01-26T12:06:00Z">
+          <w:ins w:id="232" w:author="Roecker, Stephen - NRCS, Indianapolis, IN" w:date="2015-01-26T12:06:00Z"/>
+        </w:rPr>
+        <w:pPrChange w:id="233" w:author="Roecker, Stephen - NRCS, Indianapolis, IN" w:date="2015-01-26T12:06:00Z">
           <w:pPr>
             <w:pStyle w:val="ListParagraph"/>
             <w:numPr>
@@ -3071,7 +3051,7 @@
       </w:pPr>
       <w:proofErr w:type="spellStart"/>
       <w:proofErr w:type="gramStart"/>
-      <w:ins w:id="235" w:author="Roecker, Stephen - NRCS, Indianapolis, IN" w:date="2015-01-26T12:01:00Z">
+      <w:ins w:id="234" w:author="Roecker, Stephen - NRCS, Indianapolis, IN" w:date="2015-01-26T12:01:00Z">
         <w:r>
           <w:t>mukey</w:t>
         </w:r>
@@ -3092,9 +3072,9 @@
           <w:right w:val="single" w:sz="4" w:space="4" w:color="auto"/>
         </w:pBdr>
         <w:rPr>
-          <w:ins w:id="236" w:author="Roecker, Stephen - NRCS, Indianapolis, IN" w:date="2015-01-26T11:48:00Z"/>
-        </w:rPr>
-        <w:pPrChange w:id="237" w:author="Roecker, Stephen - NRCS, Indianapolis, IN" w:date="2015-01-26T12:02:00Z">
+          <w:ins w:id="235" w:author="Roecker, Stephen - NRCS, Indianapolis, IN" w:date="2015-01-26T11:48:00Z"/>
+        </w:rPr>
+        <w:pPrChange w:id="236" w:author="Roecker, Stephen - NRCS, Indianapolis, IN" w:date="2015-01-26T12:02:00Z">
           <w:pPr>
             <w:pStyle w:val="ListParagraph"/>
             <w:numPr>
@@ -3105,7 +3085,7 @@
         </w:pPrChange>
       </w:pPr>
       <w:proofErr w:type="gramStart"/>
-      <w:ins w:id="238" w:author="Roecker, Stephen - NRCS, Indianapolis, IN" w:date="2015-01-26T12:06:00Z">
+      <w:ins w:id="237" w:author="Roecker, Stephen - NRCS, Indianapolis, IN" w:date="2015-01-26T12:06:00Z">
         <w:r>
           <w:t>paste0(</w:t>
         </w:r>
@@ -3131,9 +3111,9 @@
           <w:numId w:val="12"/>
         </w:numPr>
         <w:rPr>
-          <w:ins w:id="239" w:author="Roecker, Stephen - NRCS, Indianapolis, IN" w:date="2015-01-26T12:08:00Z"/>
-        </w:rPr>
-        <w:pPrChange w:id="240" w:author="Roecker, Stephen - NRCS, Indianapolis, IN" w:date="2015-01-26T12:03:00Z">
+          <w:ins w:id="238" w:author="Roecker, Stephen - NRCS, Indianapolis, IN" w:date="2015-01-26T12:08:00Z"/>
+        </w:rPr>
+        <w:pPrChange w:id="239" w:author="Roecker, Stephen - NRCS, Indianapolis, IN" w:date="2015-01-26T12:03:00Z">
           <w:pPr>
             <w:pStyle w:val="ListParagraph"/>
             <w:numPr>
@@ -3143,15 +3123,15 @@
           </w:pPr>
         </w:pPrChange>
       </w:pPr>
+      <w:ins w:id="240" w:author="Roecker, Stephen - NRCS, Indianapolis, IN" w:date="2015-01-26T12:06:00Z">
+        <w:r>
+          <w:t xml:space="preserve">This will create a </w:t>
+        </w:r>
+      </w:ins>
+      <w:r>
+        <w:t xml:space="preserve">properly formatted </w:t>
+      </w:r>
       <w:ins w:id="241" w:author="Roecker, Stephen - NRCS, Indianapolis, IN" w:date="2015-01-26T12:06:00Z">
-        <w:r>
-          <w:t xml:space="preserve">This will create a </w:t>
-        </w:r>
-      </w:ins>
-      <w:r>
-        <w:t xml:space="preserve">properly formatted </w:t>
-      </w:r>
-      <w:ins w:id="242" w:author="Roecker, Stephen - NRCS, Indianapolis, IN" w:date="2015-01-26T12:06:00Z">
         <w:r>
           <w:t xml:space="preserve">list that you can copy and paste for </w:t>
         </w:r>
@@ -3219,9 +3199,9 @@
       <w:pPr>
         <w:pStyle w:val="Caption"/>
         <w:rPr>
-          <w:ins w:id="243" w:author="Roecker, Stephen - NRCS, Indianapolis, IN" w:date="2015-01-26T12:03:00Z"/>
-        </w:rPr>
-        <w:pPrChange w:id="244" w:author="Roecker, Stephen - NRCS, Indianapolis, IN" w:date="2015-01-26T12:08:00Z">
+          <w:ins w:id="242" w:author="Roecker, Stephen - NRCS, Indianapolis, IN" w:date="2015-01-26T12:03:00Z"/>
+        </w:rPr>
+        <w:pPrChange w:id="243" w:author="Roecker, Stephen - NRCS, Indianapolis, IN" w:date="2015-01-26T12:08:00Z">
           <w:pPr>
             <w:pStyle w:val="ListParagraph"/>
             <w:numPr>
@@ -3234,27 +3214,14 @@
       <w:r>
         <w:t xml:space="preserve">Figure </w:t>
       </w:r>
-      <w:r>
-        <w:fldChar w:fldCharType="begin"/>
-      </w:r>
-      <w:r>
-        <w:instrText xml:space="preserve"> SEQ Figure \* ARABIC </w:instrText>
-      </w:r>
-      <w:r>
-        <w:fldChar w:fldCharType="separate"/>
-      </w:r>
-      <w:r>
-        <w:rPr>
-          <w:noProof/>
-        </w:rPr>
-        <w:t>2</w:t>
-      </w:r>
-      <w:r>
-        <w:rPr>
-          <w:noProof/>
-        </w:rPr>
-        <w:fldChar w:fldCharType="end"/>
-      </w:r>
+      <w:fldSimple w:instr=" SEQ Figure \* ARABIC ">
+        <w:r>
+          <w:rPr>
+            <w:noProof/>
+          </w:rPr>
+          <w:t>2</w:t>
+        </w:r>
+      </w:fldSimple>
       <w:r>
         <w:t xml:space="preserve">: Example of </w:t>
       </w:r>
@@ -3280,7 +3247,7 @@
           <w:ilvl w:val="0"/>
           <w:numId w:val="14"/>
         </w:numPr>
-        <w:pPrChange w:id="245" w:author="Roecker, Stephen - NRCS, Indianapolis, IN" w:date="2015-01-27T10:04:00Z">
+        <w:pPrChange w:id="244" w:author="Roecker, Stephen - NRCS, Indianapolis, IN" w:date="2015-01-27T10:04:00Z">
           <w:pPr>
             <w:pStyle w:val="ListParagraph"/>
             <w:numPr>
@@ -3291,13 +3258,12 @@
         </w:pPrChange>
       </w:pPr>
       <w:r>
-        <w:lastRenderedPageBreak/>
         <w:t xml:space="preserve">Edit </w:t>
       </w:r>
       <w:r>
         <w:t xml:space="preserve">the </w:t>
       </w:r>
-      <w:del w:id="246" w:author="Roecker, Stephen - NRCS, Indianapolis, IN" w:date="2015-01-27T10:03:00Z">
+      <w:del w:id="245" w:author="Roecker, Stephen - NRCS, Indianapolis, IN" w:date="2015-01-27T10:03:00Z">
         <w:r>
           <w:delText>musym</w:delText>
         </w:r>
@@ -3328,7 +3294,7 @@
           <w:szCs w:val="24"/>
         </w:rPr>
       </w:pPr>
-      <w:ins w:id="247" w:author="Roecker, Stephen - NRCS, Indianapolis, IN" w:date="2015-01-26T11:37:00Z">
+      <w:ins w:id="246" w:author="Roecker, Stephen - NRCS, Indianapolis, IN" w:date="2015-01-26T11:37:00Z">
         <w:r>
           <w:rPr>
             <w:noProof/>
@@ -3370,7 +3336,7 @@
           </w:drawing>
         </w:r>
       </w:ins>
-      <w:del w:id="248" w:author="Roecker, Stephen - NRCS, Indianapolis, IN" w:date="2015-01-02T12:26:00Z">
+      <w:del w:id="247" w:author="Roecker, Stephen - NRCS, Indianapolis, IN" w:date="2015-01-02T12:26:00Z">
         <w:r>
           <w:rPr>
             <w:rFonts w:ascii="Arial" w:hAnsi="Arial" w:cs="Arial"/>
@@ -3423,7 +3389,7 @@
           <w:ilvl w:val="0"/>
           <w:numId w:val="6"/>
         </w:numPr>
-        <w:pPrChange w:id="249" w:author="Roecker, Stephen - NRCS, Indianapolis, IN" w:date="2015-01-26T11:43:00Z">
+        <w:pPrChange w:id="248" w:author="Roecker, Stephen - NRCS, Indianapolis, IN" w:date="2015-01-26T11:43:00Z">
           <w:pPr>
             <w:pStyle w:val="ListParagraph"/>
             <w:numPr>
@@ -3440,7 +3406,7 @@
       <w:r>
         <w:t xml:space="preserve">ine </w:t>
       </w:r>
-      <w:del w:id="250" w:author="Roecker, Stephen - NRCS, Indianapolis, IN" w:date="2015-01-26T11:05:00Z">
+      <w:del w:id="249" w:author="Roecker, Stephen - NRCS, Indianapolis, IN" w:date="2015-01-26T11:05:00Z">
         <w:r>
           <w:delText>33</w:delText>
         </w:r>
@@ -3448,7 +3414,7 @@
           <w:delText xml:space="preserve"> </w:delText>
         </w:r>
       </w:del>
-      <w:ins w:id="251" w:author="Roecker, Stephen - NRCS, Indianapolis, IN" w:date="2015-01-26T11:38:00Z">
+      <w:ins w:id="250" w:author="Roecker, Stephen - NRCS, Indianapolis, IN" w:date="2015-01-26T11:38:00Z">
         <w:r>
           <w:t>15</w:t>
         </w:r>
@@ -3467,7 +3433,7 @@
       <w:r>
         <w:t xml:space="preserve">nclude quotation marks around </w:t>
       </w:r>
-      <w:del w:id="252" w:author="Roecker, Stephen - NRCS, Indianapolis, IN" w:date="2015-01-26T11:05:00Z">
+      <w:del w:id="251" w:author="Roecker, Stephen - NRCS, Indianapolis, IN" w:date="2015-01-26T11:05:00Z">
         <w:r>
           <w:delText>musym</w:delText>
         </w:r>
@@ -3489,12 +3455,12 @@
       <w:r>
         <w:t>“</w:t>
       </w:r>
-      <w:del w:id="253" w:author="Roecker, Stephen - NRCS, Indianapolis, IN" w:date="2015-01-26T11:05:00Z">
+      <w:del w:id="252" w:author="Roecker, Stephen - NRCS, Indianapolis, IN" w:date="2015-01-26T11:05:00Z">
         <w:r>
           <w:delText>CcA</w:delText>
         </w:r>
       </w:del>
-      <w:ins w:id="254" w:author="Roecker, Stephen - NRCS, Indianapolis, IN" w:date="2015-01-26T11:05:00Z">
+      <w:ins w:id="253" w:author="Roecker, Stephen - NRCS, Indianapolis, IN" w:date="2015-01-26T11:05:00Z">
         <w:r>
           <w:t>159669</w:t>
         </w:r>
@@ -3519,12 +3485,12 @@
       <w:r>
         <w:t xml:space="preserve"> i.e. (“</w:t>
       </w:r>
-      <w:del w:id="255" w:author="Roecker, Stephen - NRCS, Indianapolis, IN" w:date="2015-01-26T11:05:00Z">
+      <w:del w:id="254" w:author="Roecker, Stephen - NRCS, Indianapolis, IN" w:date="2015-01-26T11:05:00Z">
         <w:r>
           <w:delText>CcA</w:delText>
         </w:r>
       </w:del>
-      <w:ins w:id="256" w:author="Roecker, Stephen - NRCS, Indianapolis, IN" w:date="2015-01-26T11:05:00Z">
+      <w:ins w:id="255" w:author="Roecker, Stephen - NRCS, Indianapolis, IN" w:date="2015-01-26T11:05:00Z">
         <w:r>
           <w:t>159669</w:t>
         </w:r>
@@ -3532,12 +3498,12 @@
       <w:r>
         <w:t>”, “</w:t>
       </w:r>
-      <w:del w:id="257" w:author="Roecker, Stephen - NRCS, Indianapolis, IN" w:date="2015-01-26T11:05:00Z">
+      <w:del w:id="256" w:author="Roecker, Stephen - NRCS, Indianapolis, IN" w:date="2015-01-26T11:05:00Z">
         <w:r>
           <w:delText>CrA</w:delText>
         </w:r>
       </w:del>
-      <w:ins w:id="258" w:author="Roecker, Stephen - NRCS, Indianapolis, IN" w:date="2015-01-26T11:05:00Z">
+      <w:ins w:id="257" w:author="Roecker, Stephen - NRCS, Indianapolis, IN" w:date="2015-01-26T11:05:00Z">
         <w:r>
           <w:t>160795</w:t>
         </w:r>
@@ -3552,9 +3518,9 @@
     <w:p>
       <w:pPr>
         <w:rPr>
-          <w:del w:id="259" w:author="Roecker, Stephen - NRCS, Indianapolis, IN" w:date="2015-01-26T11:07:00Z"/>
-        </w:rPr>
-        <w:pPrChange w:id="260" w:author="Roecker, Stephen - NRCS, Indianapolis, IN" w:date="2015-01-26T11:43:00Z">
+          <w:del w:id="258" w:author="Roecker, Stephen - NRCS, Indianapolis, IN" w:date="2015-01-26T11:07:00Z"/>
+        </w:rPr>
+        <w:pPrChange w:id="259" w:author="Roecker, Stephen - NRCS, Indianapolis, IN" w:date="2015-01-26T11:43:00Z">
           <w:pPr>
             <w:pStyle w:val="ListParagraph"/>
             <w:numPr>
@@ -3564,17 +3530,17 @@
           </w:pPr>
         </w:pPrChange>
       </w:pPr>
-      <w:del w:id="261" w:author="Roecker, Stephen - NRCS, Indianapolis, IN" w:date="2015-01-26T11:07:00Z">
+      <w:del w:id="260" w:author="Roecker, Stephen - NRCS, Indianapolis, IN" w:date="2015-01-26T11:07:00Z">
         <w:r>
           <w:delText xml:space="preserve">Check line </w:delText>
         </w:r>
       </w:del>
-      <w:del w:id="262" w:author="Roecker, Stephen - NRCS, Indianapolis, IN" w:date="2015-01-02T12:27:00Z">
+      <w:del w:id="261" w:author="Roecker, Stephen - NRCS, Indianapolis, IN" w:date="2015-01-02T12:27:00Z">
         <w:r>
           <w:delText xml:space="preserve">36 </w:delText>
         </w:r>
       </w:del>
-      <w:del w:id="263" w:author="Roecker, Stephen - NRCS, Indianapolis, IN" w:date="2015-01-26T11:07:00Z">
+      <w:del w:id="262" w:author="Roecker, Stephen - NRCS, Indianapolis, IN" w:date="2015-01-26T11:07:00Z">
         <w:r>
           <w:delText>that QGIS installation</w:delText>
         </w:r>
@@ -3594,9 +3560,9 @@
           <w:numId w:val="6"/>
         </w:numPr>
         <w:rPr>
-          <w:ins w:id="264" w:author="Roecker, Stephen - NRCS, Indianapolis, IN" w:date="2015-01-26T11:07:00Z"/>
-        </w:rPr>
-        <w:pPrChange w:id="265" w:author="Roecker, Stephen - NRCS, Indianapolis, IN" w:date="2015-01-26T11:43:00Z">
+          <w:ins w:id="263" w:author="Roecker, Stephen - NRCS, Indianapolis, IN" w:date="2015-01-26T11:07:00Z"/>
+        </w:rPr>
+        <w:pPrChange w:id="264" w:author="Roecker, Stephen - NRCS, Indianapolis, IN" w:date="2015-01-26T11:43:00Z">
           <w:pPr>
             <w:pStyle w:val="ListParagraph"/>
             <w:numPr>
@@ -3606,7 +3572,7 @@
           </w:pPr>
         </w:pPrChange>
       </w:pPr>
-      <w:ins w:id="266" w:author="Roecker, Stephen - NRCS, Indianapolis, IN" w:date="2015-01-26T11:07:00Z">
+      <w:ins w:id="265" w:author="Roecker, Stephen - NRCS, Indianapolis, IN" w:date="2015-01-26T11:07:00Z">
         <w:r>
           <w:t>Edit l</w:t>
         </w:r>
@@ -3614,12 +3580,12 @@
           <w:t xml:space="preserve">ine </w:t>
         </w:r>
       </w:ins>
-      <w:ins w:id="267" w:author="Roecker, Stephen - NRCS, Indianapolis, IN" w:date="2015-01-26T11:38:00Z">
+      <w:ins w:id="266" w:author="Roecker, Stephen - NRCS, Indianapolis, IN" w:date="2015-01-26T11:38:00Z">
         <w:r>
           <w:t>17</w:t>
         </w:r>
       </w:ins>
-      <w:ins w:id="268" w:author="Roecker, Stephen - NRCS, Indianapolis, IN" w:date="2015-01-26T11:07:00Z">
+      <w:ins w:id="267" w:author="Roecker, Stephen - NRCS, Indianapolis, IN" w:date="2015-01-26T11:07:00Z">
         <w:r>
           <w:t xml:space="preserve"> that</w:t>
         </w:r>
@@ -3630,7 +3596,7 @@
       <w:r>
         <w:t xml:space="preserve">file path for the </w:t>
       </w:r>
-      <w:ins w:id="269" w:author="Roecker, Stephen - NRCS, Indianapolis, IN" w:date="2015-01-26T11:12:00Z">
+      <w:ins w:id="268" w:author="Roecker, Stephen - NRCS, Indianapolis, IN" w:date="2015-01-26T11:12:00Z">
         <w:r>
           <w:t>“</w:t>
         </w:r>
@@ -3652,9 +3618,9 @@
           <w:numId w:val="6"/>
         </w:numPr>
         <w:rPr>
-          <w:ins w:id="270" w:author="Roecker, Stephen - NRCS, Indianapolis, IN" w:date="2015-01-26T11:15:00Z"/>
-        </w:rPr>
-        <w:pPrChange w:id="271" w:author="Roecker, Stephen - NRCS, Indianapolis, IN" w:date="2015-01-26T11:43:00Z">
+          <w:ins w:id="269" w:author="Roecker, Stephen - NRCS, Indianapolis, IN" w:date="2015-01-26T11:15:00Z"/>
+        </w:rPr>
+        <w:pPrChange w:id="270" w:author="Roecker, Stephen - NRCS, Indianapolis, IN" w:date="2015-01-26T11:43:00Z">
           <w:pPr>
             <w:pStyle w:val="ListParagraph"/>
             <w:numPr>
@@ -3676,37 +3642,37 @@
       <w:r>
         <w:t xml:space="preserve">ine </w:t>
       </w:r>
-      <w:del w:id="272" w:author="Roecker, Stephen - NRCS, Indianapolis, IN" w:date="2015-01-02T12:27:00Z">
+      <w:del w:id="271" w:author="Roecker, Stephen - NRCS, Indianapolis, IN" w:date="2015-01-02T12:27:00Z">
         <w:r>
           <w:delText xml:space="preserve">37 </w:delText>
         </w:r>
       </w:del>
-      <w:ins w:id="273" w:author="Roecker, Stephen - NRCS, Indianapolis, IN" w:date="2015-01-26T11:38:00Z">
+      <w:ins w:id="272" w:author="Roecker, Stephen - NRCS, Indianapolis, IN" w:date="2015-01-26T11:38:00Z">
         <w:r>
           <w:t>19</w:t>
         </w:r>
       </w:ins>
-      <w:ins w:id="274" w:author="Roecker, Stephen - NRCS, Indianapolis, IN" w:date="2015-01-02T12:27:00Z">
+      <w:ins w:id="273" w:author="Roecker, Stephen - NRCS, Indianapolis, IN" w:date="2015-01-02T12:27:00Z">
         <w:r>
           <w:t xml:space="preserve"> </w:t>
         </w:r>
       </w:ins>
-      <w:del w:id="275" w:author="Roecker, Stephen - NRCS, Indianapolis, IN" w:date="2015-01-26T11:13:00Z">
+      <w:del w:id="274" w:author="Roecker, Stephen - NRCS, Indianapolis, IN" w:date="2015-01-26T11:13:00Z">
         <w:r>
           <w:delText xml:space="preserve">to </w:delText>
         </w:r>
       </w:del>
-      <w:ins w:id="276" w:author="Roecker, Stephen - NRCS, Indianapolis, IN" w:date="2015-01-26T11:13:00Z">
+      <w:ins w:id="275" w:author="Roecker, Stephen - NRCS, Indianapolis, IN" w:date="2015-01-26T11:13:00Z">
         <w:r>
           <w:t>that</w:t>
         </w:r>
       </w:ins>
-      <w:del w:id="277" w:author="Roecker, Stephen - NRCS, Indianapolis, IN" w:date="2015-01-26T11:13:00Z">
+      <w:del w:id="276" w:author="Roecker, Stephen - NRCS, Indianapolis, IN" w:date="2015-01-26T11:13:00Z">
         <w:r>
           <w:delText>the</w:delText>
         </w:r>
       </w:del>
-      <w:ins w:id="278" w:author="Roecker, Stephen - NRCS, Indianapolis, IN" w:date="2015-01-26T11:13:00Z">
+      <w:ins w:id="277" w:author="Roecker, Stephen - NRCS, Indianapolis, IN" w:date="2015-01-26T11:13:00Z">
         <w:r>
           <w:t xml:space="preserve"> refers to the</w:t>
         </w:r>
@@ -3729,9 +3695,9 @@
           <w:numId w:val="6"/>
         </w:numPr>
         <w:rPr>
-          <w:ins w:id="279" w:author="Roecker, Stephen - NRCS, Indianapolis, IN" w:date="2015-01-26T11:14:00Z"/>
-        </w:rPr>
-        <w:pPrChange w:id="280" w:author="Roecker, Stephen - NRCS, Indianapolis, IN" w:date="2015-01-26T11:43:00Z">
+          <w:ins w:id="278" w:author="Roecker, Stephen - NRCS, Indianapolis, IN" w:date="2015-01-26T11:14:00Z"/>
+        </w:rPr>
+        <w:pPrChange w:id="279" w:author="Roecker, Stephen - NRCS, Indianapolis, IN" w:date="2015-01-26T11:43:00Z">
           <w:pPr>
             <w:pStyle w:val="ListParagraph"/>
             <w:numPr>
@@ -3741,17 +3707,17 @@
           </w:pPr>
         </w:pPrChange>
       </w:pPr>
-      <w:ins w:id="281" w:author="Roecker, Stephen - NRCS, Indianapolis, IN" w:date="2015-01-26T11:15:00Z">
+      <w:ins w:id="280" w:author="Roecker, Stephen - NRCS, Indianapolis, IN" w:date="2015-01-26T11:15:00Z">
         <w:r>
           <w:t xml:space="preserve">Edit line </w:t>
         </w:r>
       </w:ins>
-      <w:ins w:id="282" w:author="Roecker, Stephen - NRCS, Indianapolis, IN" w:date="2015-01-26T11:38:00Z">
+      <w:ins w:id="281" w:author="Roecker, Stephen - NRCS, Indianapolis, IN" w:date="2015-01-26T11:38:00Z">
         <w:r>
           <w:t>21</w:t>
         </w:r>
       </w:ins>
-      <w:ins w:id="283" w:author="Roecker, Stephen - NRCS, Indianapolis, IN" w:date="2015-01-26T11:15:00Z">
+      <w:ins w:id="282" w:author="Roecker, Stephen - NRCS, Indianapolis, IN" w:date="2015-01-26T11:15:00Z">
         <w:r>
           <w:t xml:space="preserve"> to match MLRA office designation</w:t>
         </w:r>
@@ -3761,9 +3727,9 @@
       <w:pPr>
         <w:pStyle w:val="Heading3"/>
         <w:rPr>
-          <w:ins w:id="284" w:author="Roecker, Stephen - NRCS, Indianapolis, IN" w:date="2015-01-26T11:44:00Z"/>
-        </w:rPr>
-        <w:pPrChange w:id="285" w:author="Roecker, Stephen - NRCS, Indianapolis, IN" w:date="2015-01-26T11:43:00Z">
+          <w:ins w:id="283" w:author="Roecker, Stephen - NRCS, Indianapolis, IN" w:date="2015-01-26T11:44:00Z"/>
+        </w:rPr>
+        <w:pPrChange w:id="284" w:author="Roecker, Stephen - NRCS, Indianapolis, IN" w:date="2015-01-26T11:43:00Z">
           <w:pPr>
             <w:pStyle w:val="ListParagraph"/>
             <w:numPr>
@@ -3773,17 +3739,18 @@
           </w:pPr>
         </w:pPrChange>
       </w:pPr>
-      <w:ins w:id="286" w:author="Roecker, Stephen - NRCS, Indianapolis, IN" w:date="2015-01-26T11:14:00Z">
-        <w:r>
+      <w:ins w:id="285" w:author="Roecker, Stephen - NRCS, Indianapolis, IN" w:date="2015-01-26T11:14:00Z">
+        <w:r>
+          <w:lastRenderedPageBreak/>
           <w:t>Optional</w:t>
         </w:r>
       </w:ins>
-      <w:ins w:id="287" w:author="Roecker, Stephen - NRCS, Indianapolis, IN" w:date="2015-01-26T11:15:00Z">
+      <w:ins w:id="286" w:author="Roecker, Stephen - NRCS, Indianapolis, IN" w:date="2015-01-26T11:15:00Z">
         <w:r>
           <w:t xml:space="preserve"> or</w:t>
         </w:r>
       </w:ins>
-      <w:ins w:id="288" w:author="Roecker, Stephen - NRCS, Indianapolis, IN" w:date="2015-01-26T11:14:00Z">
+      <w:ins w:id="287" w:author="Roecker, Stephen - NRCS, Indianapolis, IN" w:date="2015-01-26T11:14:00Z">
         <w:r>
           <w:t xml:space="preserve"> in case of error</w:t>
         </w:r>
@@ -3797,9 +3764,9 @@
           <w:numId w:val="9"/>
         </w:numPr>
         <w:rPr>
-          <w:del w:id="289" w:author="Roecker, Stephen - NRCS, Indianapolis, IN" w:date="2015-01-26T11:44:00Z"/>
-        </w:rPr>
-        <w:pPrChange w:id="290" w:author="Roecker, Stephen - NRCS, Indianapolis, IN" w:date="2015-01-26T11:44:00Z">
+          <w:del w:id="288" w:author="Roecker, Stephen - NRCS, Indianapolis, IN" w:date="2015-01-26T11:44:00Z"/>
+        </w:rPr>
+        <w:pPrChange w:id="289" w:author="Roecker, Stephen - NRCS, Indianapolis, IN" w:date="2015-01-26T11:44:00Z">
           <w:pPr>
             <w:pStyle w:val="ListParagraph"/>
             <w:numPr>
@@ -3818,31 +3785,31 @@
           <w:numId w:val="9"/>
         </w:numPr>
         <w:rPr>
-          <w:ins w:id="291" w:author="Roecker, Stephen - NRCS, Indianapolis, IN" w:date="2015-01-26T11:44:00Z"/>
-        </w:rPr>
-        <w:pPrChange w:id="292" w:author="Roecker, Stephen - NRCS, Indianapolis, IN" w:date="2015-01-26T11:44:00Z">
+          <w:ins w:id="290" w:author="Roecker, Stephen - NRCS, Indianapolis, IN" w:date="2015-01-26T11:44:00Z"/>
+        </w:rPr>
+        <w:pPrChange w:id="291" w:author="Roecker, Stephen - NRCS, Indianapolis, IN" w:date="2015-01-26T11:44:00Z">
           <w:pPr/>
         </w:pPrChange>
       </w:pPr>
-      <w:ins w:id="293" w:author="Roecker, Stephen - NRCS, Indianapolis, IN" w:date="2015-01-26T11:07:00Z">
+      <w:ins w:id="292" w:author="Roecker, Stephen - NRCS, Indianapolis, IN" w:date="2015-01-26T11:07:00Z">
         <w:r>
           <w:t xml:space="preserve">Check line </w:t>
         </w:r>
       </w:ins>
-      <w:ins w:id="294" w:author="Roecker, Stephen - NRCS, Indianapolis, IN" w:date="2015-01-26T11:38:00Z">
+      <w:ins w:id="293" w:author="Roecker, Stephen - NRCS, Indianapolis, IN" w:date="2015-01-26T11:38:00Z">
         <w:r>
           <w:t>27</w:t>
         </w:r>
       </w:ins>
+      <w:ins w:id="294" w:author="Roecker, Stephen - NRCS, Indianapolis, IN" w:date="2015-01-26T11:07:00Z">
+        <w:r>
+          <w:t xml:space="preserve"> </w:t>
+        </w:r>
+      </w:ins>
+      <w:r>
+        <w:t xml:space="preserve">so </w:t>
+      </w:r>
       <w:ins w:id="295" w:author="Roecker, Stephen - NRCS, Indianapolis, IN" w:date="2015-01-26T11:07:00Z">
-        <w:r>
-          <w:t xml:space="preserve"> </w:t>
-        </w:r>
-      </w:ins>
-      <w:r>
-        <w:t xml:space="preserve">so </w:t>
-      </w:r>
-      <w:ins w:id="296" w:author="Roecker, Stephen - NRCS, Indianapolis, IN" w:date="2015-01-26T11:07:00Z">
         <w:r>
           <w:t>that QGIS installation</w:t>
         </w:r>
@@ -3865,29 +3832,29 @@
           <w:numId w:val="9"/>
         </w:numPr>
         <w:rPr>
-          <w:ins w:id="297" w:author="Roecker, Stephen - NRCS, Indianapolis, IN" w:date="2015-01-26T11:45:00Z"/>
-        </w:rPr>
-        <w:pPrChange w:id="298" w:author="Roecker, Stephen - NRCS, Indianapolis, IN" w:date="2015-01-26T11:45:00Z">
+          <w:ins w:id="296" w:author="Roecker, Stephen - NRCS, Indianapolis, IN" w:date="2015-01-26T11:45:00Z"/>
+        </w:rPr>
+        <w:pPrChange w:id="297" w:author="Roecker, Stephen - NRCS, Indianapolis, IN" w:date="2015-01-26T11:45:00Z">
           <w:pPr/>
         </w:pPrChange>
       </w:pPr>
+      <w:ins w:id="298" w:author="Roecker, Stephen - NRCS, Indianapolis, IN" w:date="2015-01-26T11:45:00Z">
+        <w:r>
+          <w:t xml:space="preserve">If you copy and paste the file path names </w:t>
+        </w:r>
+      </w:ins>
+      <w:r>
+        <w:t>from</w:t>
+      </w:r>
       <w:ins w:id="299" w:author="Roecker, Stephen - NRCS, Indianapolis, IN" w:date="2015-01-26T11:45:00Z">
         <w:r>
-          <w:t xml:space="preserve">If you copy and paste the file path names </w:t>
-        </w:r>
-      </w:ins>
-      <w:r>
-        <w:t>from</w:t>
+          <w:t xml:space="preserve"> that windows explorer </w:t>
+        </w:r>
+      </w:ins>
+      <w:r>
+        <w:t xml:space="preserve">be aware that it </w:t>
       </w:r>
       <w:ins w:id="300" w:author="Roecker, Stephen - NRCS, Indianapolis, IN" w:date="2015-01-26T11:45:00Z">
-        <w:r>
-          <w:t xml:space="preserve"> that windows explorer </w:t>
-        </w:r>
-      </w:ins>
-      <w:r>
-        <w:t xml:space="preserve">be aware that it </w:t>
-      </w:r>
-      <w:ins w:id="301" w:author="Roecker, Stephen - NRCS, Indianapolis, IN" w:date="2015-01-26T11:45:00Z">
         <w:r>
           <w:t xml:space="preserve">uses backslashes </w:t>
         </w:r>
@@ -3913,13 +3880,13 @@
           <w:numId w:val="9"/>
         </w:numPr>
         <w:rPr>
-          <w:ins w:id="302" w:author="Roecker, Stephen - NRCS, Indianapolis, IN" w:date="2015-01-26T11:44:00Z"/>
-        </w:rPr>
-        <w:pPrChange w:id="303" w:author="Roecker, Stephen - NRCS, Indianapolis, IN" w:date="2015-01-26T11:45:00Z">
+          <w:ins w:id="301" w:author="Roecker, Stephen - NRCS, Indianapolis, IN" w:date="2015-01-26T11:44:00Z"/>
+        </w:rPr>
+        <w:pPrChange w:id="302" w:author="Roecker, Stephen - NRCS, Indianapolis, IN" w:date="2015-01-26T11:45:00Z">
           <w:pPr/>
         </w:pPrChange>
       </w:pPr>
-      <w:ins w:id="304" w:author="Roecker, Stephen - NRCS, Indianapolis, IN" w:date="2015-01-26T11:45:00Z">
+      <w:ins w:id="303" w:author="Roecker, Stephen - NRCS, Indianapolis, IN" w:date="2015-01-26T11:45:00Z">
         <w:r>
           <w:t>Make sure to include a forward slash after the “</w:t>
         </w:r>
@@ -3939,9 +3906,9 @@
     <w:p>
       <w:pPr>
         <w:rPr>
-          <w:del w:id="305" w:author="Roecker, Stephen - NRCS, Indianapolis, IN" w:date="2015-01-26T11:07:00Z"/>
-        </w:rPr>
-        <w:pPrChange w:id="306" w:author="Roecker, Stephen - NRCS, Indianapolis, IN" w:date="2015-01-26T11:45:00Z">
+          <w:del w:id="304" w:author="Roecker, Stephen - NRCS, Indianapolis, IN" w:date="2015-01-26T11:07:00Z"/>
+        </w:rPr>
+        <w:pPrChange w:id="305" w:author="Roecker, Stephen - NRCS, Indianapolis, IN" w:date="2015-01-26T11:45:00Z">
           <w:pPr>
             <w:pStyle w:val="ListParagraph"/>
             <w:numPr>
@@ -3951,7 +3918,7 @@
           </w:pPr>
         </w:pPrChange>
       </w:pPr>
-      <w:del w:id="307" w:author="Roecker, Stephen - NRCS, Indianapolis, IN" w:date="2015-01-26T11:07:00Z">
+      <w:del w:id="306" w:author="Roecker, Stephen - NRCS, Indianapolis, IN" w:date="2015-01-26T11:07:00Z">
         <w:r>
           <w:delText>Edit l</w:delText>
         </w:r>
@@ -3959,7 +3926,7 @@
           <w:delText xml:space="preserve">ine </w:delText>
         </w:r>
       </w:del>
-      <w:del w:id="308" w:author="Roecker, Stephen - NRCS, Indianapolis, IN" w:date="2015-01-26T11:06:00Z">
+      <w:del w:id="307" w:author="Roecker, Stephen - NRCS, Indianapolis, IN" w:date="2015-01-26T11:06:00Z">
         <w:r>
           <w:delText>38</w:delText>
         </w:r>
@@ -3967,7 +3934,7 @@
           <w:delText xml:space="preserve"> </w:delText>
         </w:r>
       </w:del>
-      <w:del w:id="309" w:author="Roecker, Stephen - NRCS, Indianapolis, IN" w:date="2015-01-26T11:07:00Z">
+      <w:del w:id="308" w:author="Roecker, Stephen - NRCS, Indianapolis, IN" w:date="2015-01-26T11:07:00Z">
         <w:r>
           <w:delText>that</w:delText>
         </w:r>
@@ -3982,9 +3949,9 @@
     <w:p>
       <w:pPr>
         <w:rPr>
-          <w:del w:id="310" w:author="Roecker, Stephen - NRCS, Indianapolis, IN" w:date="2015-01-26T11:08:00Z"/>
-        </w:rPr>
-        <w:pPrChange w:id="311" w:author="Roecker, Stephen - NRCS, Indianapolis, IN" w:date="2015-01-26T11:45:00Z">
+          <w:del w:id="309" w:author="Roecker, Stephen - NRCS, Indianapolis, IN" w:date="2015-01-26T11:08:00Z"/>
+        </w:rPr>
+        <w:pPrChange w:id="310" w:author="Roecker, Stephen - NRCS, Indianapolis, IN" w:date="2015-01-26T11:45:00Z">
           <w:pPr>
             <w:pStyle w:val="ListParagraph"/>
             <w:numPr>
@@ -3994,7 +3961,7 @@
           </w:pPr>
         </w:pPrChange>
       </w:pPr>
-      <w:del w:id="312" w:author="Roecker, Stephen - NRCS, Indianapolis, IN" w:date="2015-01-26T11:08:00Z">
+      <w:del w:id="311" w:author="Roecker, Stephen - NRCS, Indianapolis, IN" w:date="2015-01-26T11:08:00Z">
         <w:r>
           <w:delText>Edit l</w:delText>
         </w:r>
@@ -4006,9 +3973,9 @@
     <w:p>
       <w:pPr>
         <w:rPr>
-          <w:del w:id="313" w:author="Roecker, Stephen - NRCS, Indianapolis, IN" w:date="2015-01-26T11:08:00Z"/>
-        </w:rPr>
-        <w:pPrChange w:id="314" w:author="Roecker, Stephen - NRCS, Indianapolis, IN" w:date="2015-01-26T11:45:00Z">
+          <w:del w:id="312" w:author="Roecker, Stephen - NRCS, Indianapolis, IN" w:date="2015-01-26T11:08:00Z"/>
+        </w:rPr>
+        <w:pPrChange w:id="313" w:author="Roecker, Stephen - NRCS, Indianapolis, IN" w:date="2015-01-26T11:45:00Z">
           <w:pPr>
             <w:pStyle w:val="ListParagraph"/>
             <w:numPr>
@@ -4018,7 +3985,7 @@
           </w:pPr>
         </w:pPrChange>
       </w:pPr>
-      <w:del w:id="315" w:author="Roecker, Stephen - NRCS, Indianapolis, IN" w:date="2015-01-26T11:08:00Z">
+      <w:del w:id="314" w:author="Roecker, Stephen - NRCS, Indianapolis, IN" w:date="2015-01-26T11:08:00Z">
         <w:r>
           <w:delText>Edit l</w:delText>
         </w:r>
@@ -4030,9 +3997,9 @@
     <w:p>
       <w:pPr>
         <w:rPr>
-          <w:del w:id="316" w:author="Roecker, Stephen - NRCS, Indianapolis, IN" w:date="2015-01-26T11:43:00Z"/>
-        </w:rPr>
-        <w:pPrChange w:id="317" w:author="Roecker, Stephen - NRCS, Indianapolis, IN" w:date="2015-01-26T11:45:00Z">
+          <w:del w:id="315" w:author="Roecker, Stephen - NRCS, Indianapolis, IN" w:date="2015-01-26T11:43:00Z"/>
+        </w:rPr>
+        <w:pPrChange w:id="316" w:author="Roecker, Stephen - NRCS, Indianapolis, IN" w:date="2015-01-26T11:45:00Z">
           <w:pPr>
             <w:pStyle w:val="ListParagraph"/>
             <w:numPr>
@@ -4042,7 +4009,7 @@
           </w:pPr>
         </w:pPrChange>
       </w:pPr>
-      <w:del w:id="318" w:author="Roecker, Stephen - NRCS, Indianapolis, IN" w:date="2015-01-26T11:45:00Z">
+      <w:del w:id="317" w:author="Roecker, Stephen - NRCS, Indianapolis, IN" w:date="2015-01-26T11:45:00Z">
         <w:r>
           <w:delText xml:space="preserve">If you copy and paste the file path names be aware that windows explorer uses backslashes while R uses forwards slash. </w:delText>
         </w:r>
@@ -4051,9 +4018,9 @@
     <w:p>
       <w:pPr>
         <w:rPr>
-          <w:del w:id="319" w:author="Roecker, Stephen - NRCS, Indianapolis, IN" w:date="2015-01-26T11:15:00Z"/>
-        </w:rPr>
-        <w:pPrChange w:id="320" w:author="Roecker, Stephen - NRCS, Indianapolis, IN" w:date="2015-01-26T11:45:00Z">
+          <w:del w:id="318" w:author="Roecker, Stephen - NRCS, Indianapolis, IN" w:date="2015-01-26T11:15:00Z"/>
+        </w:rPr>
+        <w:pPrChange w:id="319" w:author="Roecker, Stephen - NRCS, Indianapolis, IN" w:date="2015-01-26T11:45:00Z">
           <w:pPr>
             <w:pStyle w:val="ListParagraph"/>
             <w:numPr>
@@ -4063,10 +4030,10 @@
           </w:pPr>
         </w:pPrChange>
       </w:pPr>
-      <w:del w:id="321" w:author="Roecker, Stephen - NRCS, Indianapolis, IN" w:date="2015-01-26T11:09:00Z">
+      <w:del w:id="320" w:author="Roecker, Stephen - NRCS, Indianapolis, IN" w:date="2015-01-26T11:09:00Z">
         <w:r>
           <w:rPr>
-            <w:rPrChange w:id="322" w:author="Roecker, Stephen - NRCS, Indianapolis, IN" w:date="2015-01-26T11:15:00Z">
+            <w:rPrChange w:id="321" w:author="Roecker, Stephen - NRCS, Indianapolis, IN" w:date="2015-01-26T11:15:00Z">
               <w:rPr>
                 <w:rFonts w:ascii="Arial" w:hAnsi="Arial" w:cs="Arial"/>
                 <w:sz w:val="24"/>
@@ -4077,10 +4044,10 @@
           <w:delText>I</w:delText>
         </w:r>
       </w:del>
-      <w:del w:id="323" w:author="Roecker, Stephen - NRCS, Indianapolis, IN" w:date="2015-01-26T11:45:00Z">
+      <w:del w:id="322" w:author="Roecker, Stephen - NRCS, Indianapolis, IN" w:date="2015-01-26T11:45:00Z">
         <w:r>
           <w:rPr>
-            <w:rPrChange w:id="324" w:author="Roecker, Stephen - NRCS, Indianapolis, IN" w:date="2015-01-26T11:15:00Z">
+            <w:rPrChange w:id="323" w:author="Roecker, Stephen - NRCS, Indianapolis, IN" w:date="2015-01-26T11:15:00Z">
               <w:rPr>
                 <w:rFonts w:ascii="Arial" w:hAnsi="Arial" w:cs="Arial"/>
                 <w:sz w:val="24"/>
@@ -4091,10 +4058,10 @@
           <w:delText xml:space="preserve">nclude forward slash after folder name </w:delText>
         </w:r>
       </w:del>
-      <w:del w:id="325" w:author="Roecker, Stephen - NRCS, Indianapolis, IN" w:date="2015-01-26T11:09:00Z">
+      <w:del w:id="324" w:author="Roecker, Stephen - NRCS, Indianapolis, IN" w:date="2015-01-26T11:09:00Z">
         <w:r>
           <w:rPr>
-            <w:rPrChange w:id="326" w:author="Roecker, Stephen - NRCS, Indianapolis, IN" w:date="2015-01-26T11:15:00Z">
+            <w:rPrChange w:id="325" w:author="Roecker, Stephen - NRCS, Indianapolis, IN" w:date="2015-01-26T11:15:00Z">
               <w:rPr>
                 <w:rFonts w:ascii="Arial" w:hAnsi="Arial" w:cs="Arial"/>
                 <w:sz w:val="24"/>
@@ -4105,10 +4072,10 @@
           <w:delText xml:space="preserve">for </w:delText>
         </w:r>
       </w:del>
-      <w:del w:id="327" w:author="Roecker, Stephen - NRCS, Indianapolis, IN" w:date="2015-01-26T11:45:00Z">
+      <w:del w:id="326" w:author="Roecker, Stephen - NRCS, Indianapolis, IN" w:date="2015-01-26T11:45:00Z">
         <w:r>
           <w:rPr>
-            <w:rPrChange w:id="328" w:author="Roecker, Stephen - NRCS, Indianapolis, IN" w:date="2015-01-26T11:15:00Z">
+            <w:rPrChange w:id="327" w:author="Roecker, Stephen - NRCS, Indianapolis, IN" w:date="2015-01-26T11:15:00Z">
               <w:rPr>
                 <w:rFonts w:ascii="Arial" w:hAnsi="Arial" w:cs="Arial"/>
                 <w:sz w:val="24"/>
@@ -4119,10 +4086,10 @@
           <w:delText>line</w:delText>
         </w:r>
       </w:del>
-      <w:del w:id="329" w:author="Roecker, Stephen - NRCS, Indianapolis, IN" w:date="2015-01-26T11:09:00Z">
+      <w:del w:id="328" w:author="Roecker, Stephen - NRCS, Indianapolis, IN" w:date="2015-01-26T11:09:00Z">
         <w:r>
           <w:rPr>
-            <w:rPrChange w:id="330" w:author="Roecker, Stephen - NRCS, Indianapolis, IN" w:date="2015-01-26T11:15:00Z">
+            <w:rPrChange w:id="329" w:author="Roecker, Stephen - NRCS, Indianapolis, IN" w:date="2015-01-26T11:15:00Z">
               <w:rPr>
                 <w:rFonts w:ascii="Arial" w:hAnsi="Arial" w:cs="Arial"/>
                 <w:sz w:val="24"/>
@@ -4133,10 +4100,10 @@
           <w:delText>s</w:delText>
         </w:r>
       </w:del>
-      <w:del w:id="331" w:author="Roecker, Stephen - NRCS, Indianapolis, IN" w:date="2015-01-26T11:45:00Z">
+      <w:del w:id="330" w:author="Roecker, Stephen - NRCS, Indianapolis, IN" w:date="2015-01-26T11:45:00Z">
         <w:r>
           <w:rPr>
-            <w:rPrChange w:id="332" w:author="Roecker, Stephen - NRCS, Indianapolis, IN" w:date="2015-01-26T11:15:00Z">
+            <w:rPrChange w:id="331" w:author="Roecker, Stephen - NRCS, Indianapolis, IN" w:date="2015-01-26T11:15:00Z">
               <w:rPr>
                 <w:rFonts w:ascii="Arial" w:hAnsi="Arial" w:cs="Arial"/>
                 <w:sz w:val="24"/>
@@ -4147,10 +4114,10 @@
           <w:delText xml:space="preserve"> </w:delText>
         </w:r>
       </w:del>
-      <w:del w:id="333" w:author="Roecker, Stephen - NRCS, Indianapolis, IN" w:date="2015-01-26T11:09:00Z">
+      <w:del w:id="332" w:author="Roecker, Stephen - NRCS, Indianapolis, IN" w:date="2015-01-26T11:09:00Z">
         <w:r>
           <w:rPr>
-            <w:rPrChange w:id="334" w:author="Roecker, Stephen - NRCS, Indianapolis, IN" w:date="2015-01-26T11:15:00Z">
+            <w:rPrChange w:id="333" w:author="Roecker, Stephen - NRCS, Indianapolis, IN" w:date="2015-01-26T11:15:00Z">
               <w:rPr>
                 <w:rFonts w:ascii="Arial" w:hAnsi="Arial" w:cs="Arial"/>
                 <w:sz w:val="24"/>
@@ -4170,12 +4137,25 @@
           <w:numId w:val="7"/>
         </w:numPr>
         <w:rPr>
-          <w:ins w:id="335" w:author="Roecker, Stephen - NRCS, Indianapolis, IN" w:date="2015-01-26T11:39:00Z"/>
-        </w:rPr>
-        <w:pPrChange w:id="336" w:author="Roecker, Stephen - NRCS, Indianapolis, IN" w:date="2015-01-26T11:43:00Z">
+          <w:ins w:id="334" w:author="Roecker, Stephen - NRCS, Indianapolis, IN" w:date="2015-01-26T11:39:00Z"/>
+        </w:rPr>
+        <w:pPrChange w:id="335" w:author="Roecker, Stephen - NRCS, Indianapolis, IN" w:date="2015-01-26T11:43:00Z">
           <w:pPr/>
         </w:pPrChange>
       </w:pPr>
+      <w:r>
+        <w:rPr>
+          <w:rPrChange w:id="336" w:author="Roecker, Stephen - NRCS, Indianapolis, IN" w:date="2015-01-26T11:15:00Z">
+            <w:rPr>
+              <w:rFonts w:ascii="Arial" w:hAnsi="Arial" w:cs="Arial"/>
+              <w:sz w:val="24"/>
+              <w:szCs w:val="24"/>
+            </w:rPr>
+          </w:rPrChange>
+        </w:rPr>
+        <w:t xml:space="preserve">If needed, edit </w:t>
+      </w:r>
+      <w:proofErr w:type="spellStart"/>
       <w:r>
         <w:rPr>
           <w:rPrChange w:id="337" w:author="Roecker, Stephen - NRCS, Indianapolis, IN" w:date="2015-01-26T11:15:00Z">
@@ -4186,9 +4166,9 @@
             </w:rPr>
           </w:rPrChange>
         </w:rPr>
-        <w:t xml:space="preserve">If needed, edit </w:t>
-      </w:r>
-      <w:proofErr w:type="spellStart"/>
+        <w:t>Slope.list</w:t>
+      </w:r>
+      <w:proofErr w:type="spellEnd"/>
       <w:r>
         <w:rPr>
           <w:rPrChange w:id="338" w:author="Roecker, Stephen - NRCS, Indianapolis, IN" w:date="2015-01-26T11:15:00Z">
@@ -4199,25 +4179,12 @@
             </w:rPr>
           </w:rPrChange>
         </w:rPr>
-        <w:t>Slope.list</w:t>
-      </w:r>
-      <w:proofErr w:type="spellEnd"/>
-      <w:r>
-        <w:rPr>
-          <w:rPrChange w:id="339" w:author="Roecker, Stephen - NRCS, Indianapolis, IN" w:date="2015-01-26T11:15:00Z">
-            <w:rPr>
-              <w:rFonts w:ascii="Arial" w:hAnsi="Arial" w:cs="Arial"/>
-              <w:sz w:val="24"/>
-              <w:szCs w:val="24"/>
-            </w:rPr>
-          </w:rPrChange>
-        </w:rPr>
         <w:t xml:space="preserve"> (line </w:t>
       </w:r>
-      <w:del w:id="340" w:author="Roecker, Stephen - NRCS, Indianapolis, IN" w:date="2015-01-26T11:39:00Z">
+      <w:del w:id="339" w:author="Roecker, Stephen - NRCS, Indianapolis, IN" w:date="2015-01-26T11:39:00Z">
         <w:r>
           <w:rPr>
-            <w:rPrChange w:id="341" w:author="Roecker, Stephen - NRCS, Indianapolis, IN" w:date="2015-01-26T11:15:00Z">
+            <w:rPrChange w:id="340" w:author="Roecker, Stephen - NRCS, Indianapolis, IN" w:date="2015-01-26T11:15:00Z">
               <w:rPr>
                 <w:rFonts w:ascii="Arial" w:hAnsi="Arial" w:cs="Arial"/>
                 <w:sz w:val="24"/>
@@ -4228,10 +4195,10 @@
           <w:delText>106</w:delText>
         </w:r>
       </w:del>
-      <w:ins w:id="342" w:author="Roecker, Stephen - NRCS, Indianapolis, IN" w:date="2015-01-26T11:39:00Z">
+      <w:ins w:id="341" w:author="Roecker, Stephen - NRCS, Indianapolis, IN" w:date="2015-01-26T11:39:00Z">
         <w:r>
           <w:rPr>
-            <w:rPrChange w:id="343" w:author="Roecker, Stephen - NRCS, Indianapolis, IN" w:date="2015-01-26T11:15:00Z">
+            <w:rPrChange w:id="342" w:author="Roecker, Stephen - NRCS, Indianapolis, IN" w:date="2015-01-26T11:15:00Z">
               <w:rPr>
                 <w:rFonts w:ascii="Arial" w:hAnsi="Arial" w:cs="Arial"/>
                 <w:sz w:val="24"/>
@@ -4247,6 +4214,18 @@
       </w:ins>
       <w:r>
         <w:rPr>
+          <w:rPrChange w:id="343" w:author="Roecker, Stephen - NRCS, Indianapolis, IN" w:date="2015-01-26T11:15:00Z">
+            <w:rPr>
+              <w:rFonts w:ascii="Arial" w:hAnsi="Arial" w:cs="Arial"/>
+              <w:sz w:val="24"/>
+              <w:szCs w:val="24"/>
+            </w:rPr>
+          </w:rPrChange>
+        </w:rPr>
+        <w:t>)</w:t>
+      </w:r>
+      <w:r>
+        <w:rPr>
           <w:rPrChange w:id="344" w:author="Roecker, Stephen - NRCS, Indianapolis, IN" w:date="2015-01-26T11:15:00Z">
             <w:rPr>
               <w:rFonts w:ascii="Arial" w:hAnsi="Arial" w:cs="Arial"/>
@@ -4255,7 +4234,7 @@
             </w:rPr>
           </w:rPrChange>
         </w:rPr>
-        <w:t>)</w:t>
+        <w:t xml:space="preserve"> and slope breaks</w:t>
       </w:r>
       <w:r>
         <w:rPr>
@@ -4267,29 +4246,17 @@
             </w:rPr>
           </w:rPrChange>
         </w:rPr>
-        <w:t xml:space="preserve"> and slope breaks</w:t>
-      </w:r>
-      <w:r>
-        <w:rPr>
-          <w:rPrChange w:id="346" w:author="Roecker, Stephen - NRCS, Indianapolis, IN" w:date="2015-01-26T11:15:00Z">
-            <w:rPr>
-              <w:rFonts w:ascii="Arial" w:hAnsi="Arial" w:cs="Arial"/>
-              <w:sz w:val="24"/>
-              <w:szCs w:val="24"/>
-            </w:rPr>
-          </w:rPrChange>
-        </w:rPr>
         <w:t xml:space="preserve"> (line </w:t>
       </w:r>
-      <w:ins w:id="347" w:author="Roecker, Stephen - NRCS, Indianapolis, IN" w:date="2015-01-26T11:39:00Z">
+      <w:ins w:id="346" w:author="Roecker, Stephen - NRCS, Indianapolis, IN" w:date="2015-01-26T11:39:00Z">
         <w:r>
           <w:t>215</w:t>
         </w:r>
       </w:ins>
-      <w:del w:id="348" w:author="Roecker, Stephen - NRCS, Indianapolis, IN" w:date="2015-01-26T11:39:00Z">
+      <w:del w:id="347" w:author="Roecker, Stephen - NRCS, Indianapolis, IN" w:date="2015-01-26T11:39:00Z">
         <w:r>
           <w:rPr>
-            <w:rPrChange w:id="349" w:author="Roecker, Stephen - NRCS, Indianapolis, IN" w:date="2015-01-26T11:15:00Z">
+            <w:rPrChange w:id="348" w:author="Roecker, Stephen - NRCS, Indianapolis, IN" w:date="2015-01-26T11:15:00Z">
               <w:rPr>
                 <w:rFonts w:ascii="Arial" w:hAnsi="Arial" w:cs="Arial"/>
                 <w:sz w:val="24"/>
@@ -4302,6 +4269,18 @@
       </w:del>
       <w:r>
         <w:rPr>
+          <w:rPrChange w:id="349" w:author="Roecker, Stephen - NRCS, Indianapolis, IN" w:date="2015-01-26T11:15:00Z">
+            <w:rPr>
+              <w:rFonts w:ascii="Arial" w:hAnsi="Arial" w:cs="Arial"/>
+              <w:sz w:val="24"/>
+              <w:szCs w:val="24"/>
+            </w:rPr>
+          </w:rPrChange>
+        </w:rPr>
+        <w:t>)</w:t>
+      </w:r>
+      <w:r>
+        <w:rPr>
           <w:rPrChange w:id="350" w:author="Roecker, Stephen - NRCS, Indianapolis, IN" w:date="2015-01-26T11:15:00Z">
             <w:rPr>
               <w:rFonts w:ascii="Arial" w:hAnsi="Arial" w:cs="Arial"/>
@@ -4310,8 +4289,9 @@
             </w:rPr>
           </w:rPrChange>
         </w:rPr>
-        <w:t>)</w:t>
-      </w:r>
+        <w:t xml:space="preserve"> according to the </w:t>
+      </w:r>
+      <w:proofErr w:type="spellStart"/>
       <w:r>
         <w:rPr>
           <w:rPrChange w:id="351" w:author="Roecker, Stephen - NRCS, Indianapolis, IN" w:date="2015-01-26T11:15:00Z">
@@ -4322,9 +4302,9 @@
             </w:rPr>
           </w:rPrChange>
         </w:rPr>
-        <w:t xml:space="preserve"> according to the </w:t>
-      </w:r>
-      <w:proofErr w:type="spellStart"/>
+        <w:t>mapunits</w:t>
+      </w:r>
+      <w:proofErr w:type="spellEnd"/>
       <w:r>
         <w:rPr>
           <w:rPrChange w:id="352" w:author="Roecker, Stephen - NRCS, Indianapolis, IN" w:date="2015-01-26T11:15:00Z">
@@ -4335,19 +4315,6 @@
             </w:rPr>
           </w:rPrChange>
         </w:rPr>
-        <w:t>mapunits</w:t>
-      </w:r>
-      <w:proofErr w:type="spellEnd"/>
-      <w:r>
-        <w:rPr>
-          <w:rPrChange w:id="353" w:author="Roecker, Stephen - NRCS, Indianapolis, IN" w:date="2015-01-26T11:15:00Z">
-            <w:rPr>
-              <w:rFonts w:ascii="Arial" w:hAnsi="Arial" w:cs="Arial"/>
-              <w:sz w:val="24"/>
-              <w:szCs w:val="24"/>
-            </w:rPr>
-          </w:rPrChange>
-        </w:rPr>
         <w:t xml:space="preserve">. </w:t>
       </w:r>
     </w:p>
@@ -4359,7 +4326,7 @@
           <w:szCs w:val="24"/>
         </w:rPr>
       </w:pPr>
-      <w:ins w:id="354" w:author="Roecker, Stephen - NRCS, Indianapolis, IN" w:date="2015-01-26T11:39:00Z">
+      <w:ins w:id="353" w:author="Roecker, Stephen - NRCS, Indianapolis, IN" w:date="2015-01-26T11:39:00Z">
         <w:r>
           <w:rPr>
             <w:noProof/>
@@ -4411,7 +4378,7 @@
           </w:drawing>
         </w:r>
       </w:ins>
-      <w:del w:id="355" w:author="Roecker, Stephen - NRCS, Indianapolis, IN" w:date="2015-01-26T11:40:00Z">
+      <w:del w:id="354" w:author="Roecker, Stephen - NRCS, Indianapolis, IN" w:date="2015-01-26T11:40:00Z">
         <w:r>
           <w:rPr>
             <w:noProof/>
@@ -4461,7 +4428,7 @@
           <w:ilvl w:val="0"/>
           <w:numId w:val="14"/>
         </w:numPr>
-        <w:pPrChange w:id="356" w:author="Roecker, Stephen - NRCS, Indianapolis, IN" w:date="2015-01-27T10:04:00Z">
+        <w:pPrChange w:id="355" w:author="Roecker, Stephen - NRCS, Indianapolis, IN" w:date="2015-01-27T10:04:00Z">
           <w:pPr>
             <w:pStyle w:val="ListParagraph"/>
             <w:numPr>
@@ -4471,12 +4438,11 @@
           </w:pPr>
         </w:pPrChange>
       </w:pPr>
-      <w:ins w:id="357" w:author="Roecker, Stephen - NRCS, Indianapolis, IN" w:date="2015-01-26T12:10:00Z">
+      <w:ins w:id="356" w:author="Roecker, Stephen - NRCS, Indianapolis, IN" w:date="2015-01-26T12:10:00Z">
         <w:r>
           <w:rPr>
             <w:noProof/>
           </w:rPr>
-          <w:lastRenderedPageBreak/>
           <mc:AlternateContent>
             <mc:Choice Requires="wps">
               <w:drawing>
@@ -4538,7 +4504,7 @@
             </mc:Choice>
             <mc:Fallback>
               <w:pict>
-                <v:shapetype w14:anchorId="5188263A" id="_x0000_t32" coordsize="21600,21600" o:spt="32" o:oned="t" path="m,l21600,21600e" filled="f">
+                <v:shapetype w14:anchorId="4E3C0913" id="_x0000_t32" coordsize="21600,21600" o:spt="32" o:oned="t" path="m,l21600,21600e" filled="f">
                   <v:path arrowok="t" fillok="f" o:connecttype="none"/>
                   <o:lock v:ext="edit" shapetype="t"/>
                 </v:shapetype>
@@ -4597,7 +4563,7 @@
       <w:r>
         <w:t xml:space="preserve"> </w:t>
       </w:r>
-      <w:ins w:id="358" w:author="Roecker, Stephen - NRCS, Indianapolis, IN" w:date="2015-01-26T12:10:00Z">
+      <w:ins w:id="357" w:author="Roecker, Stephen - NRCS, Indianapolis, IN" w:date="2015-01-26T12:10:00Z">
         <w:r>
           <w:t xml:space="preserve">button </w:t>
         </w:r>
@@ -4670,11 +4636,12 @@
     <w:p>
       <w:pPr>
         <w:pStyle w:val="Heading1"/>
-        <w:pPrChange w:id="359" w:author="Roecker, Stephen - NRCS, Indianapolis, IN" w:date="2015-01-27T10:05:00Z">
+        <w:pPrChange w:id="358" w:author="Roecker, Stephen - NRCS, Indianapolis, IN" w:date="2015-01-27T10:05:00Z">
           <w:pPr/>
         </w:pPrChange>
       </w:pPr>
       <w:r>
+        <w:lastRenderedPageBreak/>
         <w:t>Sample Report</w:t>
       </w:r>
     </w:p>
@@ -4686,7 +4653,7 @@
           <w:szCs w:val="24"/>
         </w:rPr>
       </w:pPr>
-      <w:ins w:id="360" w:author="Roecker, Stephen - NRCS, Indianapolis, IN" w:date="2015-01-26T11:40:00Z">
+      <w:ins w:id="359" w:author="Roecker, Stephen - NRCS, Indianapolis, IN" w:date="2015-01-26T11:40:00Z">
         <w:r>
           <w:rPr>
             <w:noProof/>
@@ -4728,7 +4695,7 @@
           </w:drawing>
         </w:r>
       </w:ins>
-      <w:del w:id="361" w:author="Roecker, Stephen - NRCS, Indianapolis, IN" w:date="2015-01-26T11:27:00Z">
+      <w:del w:id="360" w:author="Roecker, Stephen - NRCS, Indianapolis, IN" w:date="2015-01-26T11:27:00Z">
         <w:r>
           <w:rPr>
             <w:noProof/>
@@ -8040,21 +8007,6 @@
 </file>
 
 <file path=customXml/item1.xml><?xml version="1.0" encoding="utf-8"?>
-<p:properties xmlns:p="http://schemas.microsoft.com/office/2006/metadata/properties" xmlns:xsi="http://www.w3.org/2001/XMLSchema-instance" xmlns:pc="http://schemas.microsoft.com/office/infopath/2007/PartnerControls">
-  <documentManagement/>
-</p:properties>
-</file>
-
-<file path=customXml/item2.xml><?xml version="1.0" encoding="utf-8"?>
-<?mso-contentType ?>
-<FormTemplates xmlns="http://schemas.microsoft.com/sharepoint/v3/contenttype/forms">
-  <Display>DocumentLibraryForm</Display>
-  <Edit>DocumentLibraryForm</Edit>
-  <New>DocumentLibraryForm</New>
-</FormTemplates>
-</file>
-
-<file path=customXml/item3.xml><?xml version="1.0" encoding="utf-8"?>
 <ct:contentTypeSchema xmlns:ct="http://schemas.microsoft.com/office/2006/metadata/contentType" xmlns:ma="http://schemas.microsoft.com/office/2006/metadata/properties/metaAttributes" ct:_="" ma:_="" ma:contentTypeName="Document" ma:contentTypeID="0x010100F7544C00D3057743BE3B387AE5A0CB65" ma:contentTypeVersion="1" ma:contentTypeDescription="Create a new document." ma:contentTypeScope="" ma:versionID="b17c8be260b5d39b73de4b53bd70560c">
   <xsd:schema xmlns:xsd="http://www.w3.org/2001/XMLSchema" xmlns:xs="http://www.w3.org/2001/XMLSchema" xmlns:p="http://schemas.microsoft.com/office/2006/metadata/properties" targetNamespace="http://schemas.microsoft.com/office/2006/metadata/properties" ma:root="true" ma:fieldsID="c108c2528f967cc22e90e6b62a496d73">
     <xsd:element name="properties">
@@ -8168,34 +8120,26 @@
 </ct:contentTypeSchema>
 </file>
 
+<file path=customXml/item2.xml><?xml version="1.0" encoding="utf-8"?>
+<?mso-contentType ?>
+<FormTemplates xmlns="http://schemas.microsoft.com/sharepoint/v3/contenttype/forms">
+  <Display>DocumentLibraryForm</Display>
+  <Edit>DocumentLibraryForm</Edit>
+  <New>DocumentLibraryForm</New>
+</FormTemplates>
+</file>
+
+<file path=customXml/item3.xml><?xml version="1.0" encoding="utf-8"?>
+<p:properties xmlns:p="http://schemas.microsoft.com/office/2006/metadata/properties" xmlns:xsi="http://www.w3.org/2001/XMLSchema-instance" xmlns:pc="http://schemas.microsoft.com/office/infopath/2007/PartnerControls">
+  <documentManagement/>
+</p:properties>
+</file>
+
 <file path=customXml/item4.xml><?xml version="1.0" encoding="utf-8"?>
 <b:Sources xmlns:b="http://schemas.openxmlformats.org/officeDocument/2006/bibliography" xmlns="http://schemas.openxmlformats.org/officeDocument/2006/bibliography" SelectedStyle="\APASixthEditionOfficeOnline.xsl" StyleName="APA" Version="6"/>
 </file>
 
 <file path=customXml/itemProps1.xml><?xml version="1.0" encoding="utf-8"?>
-<ds:datastoreItem xmlns:ds="http://schemas.openxmlformats.org/officeDocument/2006/customXml" ds:itemID="{82428378-519F-402C-ABA4-5BD2B60A7FFD}">
-  <ds:schemaRefs>
-    <ds:schemaRef ds:uri="http://purl.org/dc/dcmitype/"/>
-    <ds:schemaRef ds:uri="http://www.w3.org/XML/1998/namespace"/>
-    <ds:schemaRef ds:uri="http://schemas.openxmlformats.org/package/2006/metadata/core-properties"/>
-    <ds:schemaRef ds:uri="http://schemas.microsoft.com/office/2006/documentManagement/types"/>
-    <ds:schemaRef ds:uri="http://purl.org/dc/elements/1.1/"/>
-    <ds:schemaRef ds:uri="http://purl.org/dc/terms/"/>
-    <ds:schemaRef ds:uri="http://schemas.microsoft.com/office/infopath/2007/PartnerControls"/>
-    <ds:schemaRef ds:uri="http://schemas.microsoft.com/office/2006/metadata/properties"/>
-  </ds:schemaRefs>
-</ds:datastoreItem>
-</file>
-
-<file path=customXml/itemProps2.xml><?xml version="1.0" encoding="utf-8"?>
-<ds:datastoreItem xmlns:ds="http://schemas.openxmlformats.org/officeDocument/2006/customXml" ds:itemID="{C252A963-306A-4D21-B129-95A279D6F59F}">
-  <ds:schemaRefs>
-    <ds:schemaRef ds:uri="http://schemas.microsoft.com/sharepoint/v3/contenttype/forms"/>
-  </ds:schemaRefs>
-</ds:datastoreItem>
-</file>
-
-<file path=customXml/itemProps3.xml><?xml version="1.0" encoding="utf-8"?>
 <ds:datastoreItem xmlns:ds="http://schemas.openxmlformats.org/officeDocument/2006/customXml" ds:itemID="{F6FD42F5-26E3-4A80-A69D-42CB49792964}">
   <ds:schemaRefs>
     <ds:schemaRef ds:uri="http://schemas.microsoft.com/office/2006/metadata/contentType"/>
@@ -8211,8 +8155,25 @@
 </ds:datastoreItem>
 </file>
 
+<file path=customXml/itemProps2.xml><?xml version="1.0" encoding="utf-8"?>
+<ds:datastoreItem xmlns:ds="http://schemas.openxmlformats.org/officeDocument/2006/customXml" ds:itemID="{C252A963-306A-4D21-B129-95A279D6F59F}">
+  <ds:schemaRefs>
+    <ds:schemaRef ds:uri="http://schemas.microsoft.com/sharepoint/v3/contenttype/forms"/>
+  </ds:schemaRefs>
+</ds:datastoreItem>
+</file>
+
+<file path=customXml/itemProps3.xml><?xml version="1.0" encoding="utf-8"?>
+<ds:datastoreItem xmlns:ds="http://schemas.openxmlformats.org/officeDocument/2006/customXml" ds:itemID="{82428378-519F-402C-ABA4-5BD2B60A7FFD}">
+  <ds:schemaRefs>
+    <ds:schemaRef ds:uri="http://schemas.microsoft.com/office/2006/metadata/properties"/>
+    <ds:schemaRef ds:uri="http://schemas.microsoft.com/office/infopath/2007/PartnerControls"/>
+  </ds:schemaRefs>
+</ds:datastoreItem>
+</file>
+
 <file path=customXml/itemProps4.xml><?xml version="1.0" encoding="utf-8"?>
-<ds:datastoreItem xmlns:ds="http://schemas.openxmlformats.org/officeDocument/2006/customXml" ds:itemID="{0AF7E975-D31E-483C-A1EB-D19BB30EF4EC}">
+<ds:datastoreItem xmlns:ds="http://schemas.openxmlformats.org/officeDocument/2006/customXml" ds:itemID="{BC5A2DA7-3A15-45FF-B0AE-C5F77F1B7FBB}">
   <ds:schemaRefs>
     <ds:schemaRef ds:uri="http://schemas.openxmlformats.org/officeDocument/2006/bibliography"/>
   </ds:schemaRefs>

</xml_diff>